<commit_message>
Working on presentation materials.
</commit_message>
<xml_diff>
--- a/Project Documentation.docx
+++ b/Project Documentation.docx
@@ -9385,7 +9385,7 @@
                                   <w:sz w:val="24"/>
                                   <w:szCs w:val="24"/>
                                 </w:rPr>
-                                <w:t>4</w:t>
+                                <w:t>3</w:t>
                               </w:r>
                               <w:r>
                                 <w:rPr>
@@ -9510,7 +9510,7 @@
                             <w:sz w:val="24"/>
                             <w:szCs w:val="24"/>
                           </w:rPr>
-                          <w:t>4</w:t>
+                          <w:t>3</w:t>
                         </w:r>
                         <w:r>
                           <w:rPr>
@@ -9694,7 +9694,7 @@
                                   <w:sz w:val="24"/>
                                   <w:szCs w:val="24"/>
                                 </w:rPr>
-                                <w:t>3</w:t>
+                                <w:t>4</w:t>
                               </w:r>
                               <w:r>
                                 <w:rPr>
@@ -9800,7 +9800,7 @@
                             <w:sz w:val="24"/>
                             <w:szCs w:val="24"/>
                           </w:rPr>
-                          <w:t>3</w:t>
+                          <w:t>4</w:t>
                         </w:r>
                         <w:r>
                           <w:rPr>
@@ -10788,11 +10788,9 @@
                                   <w:rFonts w:ascii="Montserrat" w:hAnsi="Montserrat"/>
                                   <w:b/>
                                   <w:bCs/>
-                                  <w:noProof/>
                                   <w:color w:val="FF6A00"/>
                                   <w:sz w:val="24"/>
                                   <w:szCs w:val="24"/>
-                                  <w:lang w:val="bg-BG"/>
                                 </w:rPr>
                               </w:pPr>
                               <w:r>
@@ -10815,8 +10813,15 @@
                                   <w:sz w:val="24"/>
                                   <w:szCs w:val="24"/>
                                 </w:rPr>
-                                <w:t>8</w:t>
+                                <w:t>7</w:t>
                               </w:r>
+                            </w:p>
+                            <w:p>
+                              <w:pPr>
+                                <w:rPr>
+                                  <w:lang w:val="bg-BG"/>
+                                </w:rPr>
+                              </w:pPr>
                             </w:p>
                           </w:txbxContent>
                         </wps:txbx>
@@ -10852,11 +10857,9 @@
                             <w:rFonts w:ascii="Montserrat" w:hAnsi="Montserrat"/>
                             <w:b/>
                             <w:bCs/>
-                            <w:noProof/>
                             <w:color w:val="FF6A00"/>
                             <w:sz w:val="24"/>
                             <w:szCs w:val="24"/>
-                            <w:lang w:val="bg-BG"/>
                           </w:rPr>
                         </w:pPr>
                         <w:r>
@@ -10879,8 +10882,15 @@
                             <w:sz w:val="24"/>
                             <w:szCs w:val="24"/>
                           </w:rPr>
-                          <w:t>8</w:t>
+                          <w:t>7</w:t>
                         </w:r>
+                      </w:p>
+                      <w:p>
+                        <w:pPr>
+                          <w:rPr>
+                            <w:lang w:val="bg-BG"/>
+                          </w:rPr>
+                        </w:pPr>
                       </w:p>
                     </w:txbxContent>
                   </v:textbox>
@@ -10992,11 +11002,9 @@
                                   <w:rFonts w:ascii="Montserrat" w:hAnsi="Montserrat"/>
                                   <w:b/>
                                   <w:bCs/>
-                                  <w:noProof/>
                                   <w:color w:val="FF6A00"/>
                                   <w:sz w:val="24"/>
                                   <w:szCs w:val="24"/>
-                                  <w:lang w:val="bg-BG"/>
                                 </w:rPr>
                               </w:pPr>
                               <w:r>
@@ -11019,8 +11027,15 @@
                                   <w:sz w:val="24"/>
                                   <w:szCs w:val="24"/>
                                 </w:rPr>
-                                <w:t>7</w:t>
+                                <w:t>8</w:t>
                               </w:r>
+                            </w:p>
+                            <w:p>
+                              <w:pPr>
+                                <w:rPr>
+                                  <w:lang w:val="bg-BG"/>
+                                </w:rPr>
+                              </w:pPr>
                             </w:p>
                           </w:txbxContent>
                         </wps:txbx>
@@ -11056,11 +11071,9 @@
                             <w:rFonts w:ascii="Montserrat" w:hAnsi="Montserrat"/>
                             <w:b/>
                             <w:bCs/>
-                            <w:noProof/>
                             <w:color w:val="FF6A00"/>
                             <w:sz w:val="24"/>
                             <w:szCs w:val="24"/>
-                            <w:lang w:val="bg-BG"/>
                           </w:rPr>
                         </w:pPr>
                         <w:r>
@@ -11083,8 +11096,15 @@
                             <w:sz w:val="24"/>
                             <w:szCs w:val="24"/>
                           </w:rPr>
-                          <w:t>7</w:t>
+                          <w:t>8</w:t>
                         </w:r>
+                      </w:p>
+                      <w:p>
+                        <w:pPr>
+                          <w:rPr>
+                            <w:lang w:val="bg-BG"/>
+                          </w:rPr>
+                        </w:pPr>
                       </w:p>
                     </w:txbxContent>
                   </v:textbox>
@@ -11238,40 +11258,430 @@
           <w:rFonts w:ascii="Montserrat" w:hAnsi="Montserrat"/>
           <w:sz w:val="24"/>
           <w:szCs w:val="24"/>
-          <w:lang w:val="bg-BG"/>
-        </w:rPr>
-      </w:pPr>
-      <w:r>
-        <w:rPr>
-          <w:rFonts w:ascii="Montserrat" w:hAnsi="Montserrat"/>
+        </w:rPr>
+      </w:pPr>
+      <w:r>
+        <w:rPr>
+          <w:noProof/>
+        </w:rPr>
+        <mc:AlternateContent>
+          <mc:Choice Requires="wps">
+            <w:drawing>
+              <wp:anchor distT="0" distB="0" distL="114300" distR="114300" simplePos="0" relativeHeight="251695104" behindDoc="1" locked="0" layoutInCell="1" allowOverlap="1" wp14:anchorId="0AB655C2" wp14:editId="67A8B10A">
+                <wp:simplePos x="0" y="0"/>
+                <wp:positionH relativeFrom="column">
+                  <wp:posOffset>3129915</wp:posOffset>
+                </wp:positionH>
+                <wp:positionV relativeFrom="paragraph">
+                  <wp:posOffset>1661795</wp:posOffset>
+                </wp:positionV>
+                <wp:extent cx="2914650" cy="635"/>
+                <wp:effectExtent l="0" t="0" r="0" b="0"/>
+                <wp:wrapTight wrapText="bothSides">
+                  <wp:wrapPolygon edited="0">
+                    <wp:start x="0" y="0"/>
+                    <wp:lineTo x="0" y="21600"/>
+                    <wp:lineTo x="21600" y="21600"/>
+                    <wp:lineTo x="21600" y="0"/>
+                  </wp:wrapPolygon>
+                </wp:wrapTight>
+                <wp:docPr id="34" name="Text Box 34"/>
+                <wp:cNvGraphicFramePr/>
+                <a:graphic xmlns:a="http://schemas.openxmlformats.org/drawingml/2006/main">
+                  <a:graphicData uri="http://schemas.microsoft.com/office/word/2010/wordprocessingShape">
+                    <wps:wsp>
+                      <wps:cNvSpPr txBox="1"/>
+                      <wps:spPr>
+                        <a:xfrm>
+                          <a:off x="0" y="0"/>
+                          <a:ext cx="2914650" cy="635"/>
+                        </a:xfrm>
+                        <a:prstGeom prst="rect">
+                          <a:avLst/>
+                        </a:prstGeom>
+                        <a:solidFill>
+                          <a:prstClr val="white"/>
+                        </a:solidFill>
+                        <a:ln>
+                          <a:noFill/>
+                        </a:ln>
+                      </wps:spPr>
+                      <wps:txbx>
+                        <w:txbxContent>
+                          <w:p>
+                            <w:pPr>
+                              <w:pStyle w:val="Caption"/>
+                              <w:rPr>
+                                <w:rFonts w:ascii="Montserrat" w:hAnsi="Montserrat"/>
+                                <w:b/>
+                                <w:bCs/>
+                                <w:noProof/>
+                                <w:color w:val="FF6A00"/>
+                                <w:sz w:val="24"/>
+                                <w:szCs w:val="24"/>
+                              </w:rPr>
+                            </w:pPr>
+                            <w:r>
+                              <w:rPr>
+                                <w:rFonts w:ascii="Montserrat" w:hAnsi="Montserrat"/>
+                                <w:b/>
+                                <w:bCs/>
+                                <w:color w:val="FF6A00"/>
+                                <w:sz w:val="24"/>
+                                <w:szCs w:val="24"/>
+                              </w:rPr>
+                              <w:t>Таблица 10</w:t>
+                            </w:r>
+                          </w:p>
+                        </w:txbxContent>
+                      </wps:txbx>
+                      <wps:bodyPr rot="0" spcFirstLastPara="0" vertOverflow="overflow" horzOverflow="overflow" vert="horz" wrap="square" lIns="0" tIns="0" rIns="0" bIns="0" numCol="1" spcCol="0" rtlCol="0" fromWordArt="0" anchor="t" anchorCtr="0" forceAA="0" compatLnSpc="1">
+                        <a:prstTxWarp prst="textNoShape">
+                          <a:avLst/>
+                        </a:prstTxWarp>
+                        <a:spAutoFit/>
+                      </wps:bodyPr>
+                    </wps:wsp>
+                  </a:graphicData>
+                </a:graphic>
+              </wp:anchor>
+            </w:drawing>
+          </mc:Choice>
+          <mc:Fallback>
+            <w:pict>
+              <v:shape w14:anchorId="0AB655C2" id="Text Box 34" o:spid="_x0000_s1049" type="#_x0000_t202" style="position:absolute;left:0;text-align:left;margin-left:246.45pt;margin-top:130.85pt;width:229.5pt;height:.05pt;z-index:-251621376;visibility:visible;mso-wrap-style:square;mso-wrap-distance-left:9pt;mso-wrap-distance-top:0;mso-wrap-distance-right:9pt;mso-wrap-distance-bottom:0;mso-position-horizontal:absolute;mso-position-horizontal-relative:text;mso-position-vertical:absolute;mso-position-vertical-relative:text;v-text-anchor:top" o:gfxdata="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" stroked="f">
+                <v:textbox style="mso-fit-shape-to-text:t" inset="0,0,0,0">
+                  <w:txbxContent>
+                    <w:p>
+                      <w:pPr>
+                        <w:pStyle w:val="Caption"/>
+                        <w:rPr>
+                          <w:rFonts w:ascii="Montserrat" w:hAnsi="Montserrat"/>
+                          <w:b/>
+                          <w:bCs/>
+                          <w:noProof/>
+                          <w:color w:val="FF6A00"/>
+                          <w:sz w:val="24"/>
+                          <w:szCs w:val="24"/>
+                        </w:rPr>
+                      </w:pPr>
+                      <w:r>
+                        <w:rPr>
+                          <w:rFonts w:ascii="Montserrat" w:hAnsi="Montserrat"/>
+                          <w:b/>
+                          <w:bCs/>
+                          <w:color w:val="FF6A00"/>
+                          <w:sz w:val="24"/>
+                          <w:szCs w:val="24"/>
+                        </w:rPr>
+                        <w:t>Таблица 10</w:t>
+                      </w:r>
+                    </w:p>
+                  </w:txbxContent>
+                </v:textbox>
+                <w10:wrap type="tight"/>
+              </v:shape>
+            </w:pict>
+          </mc:Fallback>
+        </mc:AlternateContent>
+      </w:r>
+      <w:r>
+        <w:rPr>
+          <w:noProof/>
+        </w:rPr>
+        <mc:AlternateContent>
+          <mc:Choice Requires="wps">
+            <w:drawing>
+              <wp:anchor distT="0" distB="0" distL="114300" distR="114300" simplePos="0" relativeHeight="251693056" behindDoc="1" locked="0" layoutInCell="1" allowOverlap="1" wp14:anchorId="0B1ECF5A" wp14:editId="55F3C215">
+                <wp:simplePos x="0" y="0"/>
+                <wp:positionH relativeFrom="column">
+                  <wp:posOffset>-607060</wp:posOffset>
+                </wp:positionH>
+                <wp:positionV relativeFrom="paragraph">
+                  <wp:posOffset>1661122</wp:posOffset>
+                </wp:positionV>
+                <wp:extent cx="2914650" cy="635"/>
+                <wp:effectExtent l="0" t="0" r="0" b="0"/>
+                <wp:wrapTight wrapText="bothSides">
+                  <wp:wrapPolygon edited="0">
+                    <wp:start x="0" y="0"/>
+                    <wp:lineTo x="0" y="21600"/>
+                    <wp:lineTo x="21600" y="21600"/>
+                    <wp:lineTo x="21600" y="0"/>
+                  </wp:wrapPolygon>
+                </wp:wrapTight>
+                <wp:docPr id="33" name="Text Box 33"/>
+                <wp:cNvGraphicFramePr/>
+                <a:graphic xmlns:a="http://schemas.openxmlformats.org/drawingml/2006/main">
+                  <a:graphicData uri="http://schemas.microsoft.com/office/word/2010/wordprocessingShape">
+                    <wps:wsp>
+                      <wps:cNvSpPr txBox="1"/>
+                      <wps:spPr>
+                        <a:xfrm>
+                          <a:off x="0" y="0"/>
+                          <a:ext cx="2914650" cy="635"/>
+                        </a:xfrm>
+                        <a:prstGeom prst="rect">
+                          <a:avLst/>
+                        </a:prstGeom>
+                        <a:solidFill>
+                          <a:prstClr val="white"/>
+                        </a:solidFill>
+                        <a:ln>
+                          <a:noFill/>
+                        </a:ln>
+                      </wps:spPr>
+                      <wps:txbx>
+                        <w:txbxContent>
+                          <w:p>
+                            <w:pPr>
+                              <w:pStyle w:val="Caption"/>
+                              <w:rPr>
+                                <w:rFonts w:ascii="Montserrat" w:hAnsi="Montserrat"/>
+                                <w:b/>
+                                <w:bCs/>
+                                <w:color w:val="FF6A00"/>
+                                <w:sz w:val="24"/>
+                                <w:szCs w:val="24"/>
+                              </w:rPr>
+                            </w:pPr>
+                            <w:r>
+                              <w:rPr>
+                                <w:rFonts w:ascii="Montserrat" w:hAnsi="Montserrat"/>
+                                <w:b/>
+                                <w:bCs/>
+                                <w:color w:val="FF6A00"/>
+                                <w:sz w:val="24"/>
+                                <w:szCs w:val="24"/>
+                              </w:rPr>
+                              <w:t>Таблица 9</w:t>
+                            </w:r>
+                          </w:p>
+                        </w:txbxContent>
+                      </wps:txbx>
+                      <wps:bodyPr rot="0" spcFirstLastPara="0" vertOverflow="overflow" horzOverflow="overflow" vert="horz" wrap="square" lIns="0" tIns="0" rIns="0" bIns="0" numCol="1" spcCol="0" rtlCol="0" fromWordArt="0" anchor="t" anchorCtr="0" forceAA="0" compatLnSpc="1">
+                        <a:prstTxWarp prst="textNoShape">
+                          <a:avLst/>
+                        </a:prstTxWarp>
+                        <a:spAutoFit/>
+                      </wps:bodyPr>
+                    </wps:wsp>
+                  </a:graphicData>
+                </a:graphic>
+              </wp:anchor>
+            </w:drawing>
+          </mc:Choice>
+          <mc:Fallback>
+            <w:pict>
+              <v:shape w14:anchorId="0B1ECF5A" id="Text Box 33" o:spid="_x0000_s1050" type="#_x0000_t202" style="position:absolute;left:0;text-align:left;margin-left:-47.8pt;margin-top:130.8pt;width:229.5pt;height:.05pt;z-index:-251623424;visibility:visible;mso-wrap-style:square;mso-wrap-distance-left:9pt;mso-wrap-distance-top:0;mso-wrap-distance-right:9pt;mso-wrap-distance-bottom:0;mso-position-horizontal:absolute;mso-position-horizontal-relative:text;mso-position-vertical:absolute;mso-position-vertical-relative:text;v-text-anchor:top" o:gfxdata="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" stroked="f">
+                <v:textbox style="mso-fit-shape-to-text:t" inset="0,0,0,0">
+                  <w:txbxContent>
+                    <w:p>
+                      <w:pPr>
+                        <w:pStyle w:val="Caption"/>
+                        <w:rPr>
+                          <w:rFonts w:ascii="Montserrat" w:hAnsi="Montserrat"/>
+                          <w:b/>
+                          <w:bCs/>
+                          <w:color w:val="FF6A00"/>
+                          <w:sz w:val="24"/>
+                          <w:szCs w:val="24"/>
+                        </w:rPr>
+                      </w:pPr>
+                      <w:r>
+                        <w:rPr>
+                          <w:rFonts w:ascii="Montserrat" w:hAnsi="Montserrat"/>
+                          <w:b/>
+                          <w:bCs/>
+                          <w:color w:val="FF6A00"/>
+                          <w:sz w:val="24"/>
+                          <w:szCs w:val="24"/>
+                        </w:rPr>
+                        <w:t>Таблица 9</w:t>
+                      </w:r>
+                    </w:p>
+                  </w:txbxContent>
+                </v:textbox>
+                <w10:wrap type="tight"/>
+              </v:shape>
+            </w:pict>
+          </mc:Fallback>
+        </mc:AlternateContent>
+      </w:r>
+      <w:r>
+        <w:rPr>
+          <w:rFonts w:ascii="Montserrat" w:hAnsi="Montserrat"/>
+          <w:noProof/>
           <w:sz w:val="24"/>
           <w:szCs w:val="24"/>
-          <w:lang w:val="bg-BG"/>
-        </w:rPr>
-        <w:t xml:space="preserve">Въпреки разликите, в матрицата М и вектора </w:t>
-      </w:r>
-      <w:r>
+        </w:rPr>
+        <w:drawing>
+          <wp:anchor distT="0" distB="0" distL="114300" distR="114300" simplePos="0" relativeHeight="251696128" behindDoc="1" locked="0" layoutInCell="1" allowOverlap="1" wp14:anchorId="6EFA0EE6" wp14:editId="06E3D03D">
+            <wp:simplePos x="0" y="0"/>
+            <wp:positionH relativeFrom="column">
+              <wp:posOffset>-603885</wp:posOffset>
+            </wp:positionH>
+            <wp:positionV relativeFrom="paragraph">
+              <wp:posOffset>196215</wp:posOffset>
+            </wp:positionV>
+            <wp:extent cx="3429000" cy="1419225"/>
+            <wp:effectExtent l="0" t="0" r="0" b="9525"/>
+            <wp:wrapTight wrapText="bothSides">
+              <wp:wrapPolygon edited="0">
+                <wp:start x="0" y="0"/>
+                <wp:lineTo x="0" y="21455"/>
+                <wp:lineTo x="21480" y="21455"/>
+                <wp:lineTo x="21480" y="0"/>
+                <wp:lineTo x="0" y="0"/>
+              </wp:wrapPolygon>
+            </wp:wrapTight>
+            <wp:docPr id="35" name="Picture 35" descr="A screenshot of a cell phone&#10;&#10;Description automatically generated"/>
+            <wp:cNvGraphicFramePr>
+              <a:graphicFrameLocks xmlns:a="http://schemas.openxmlformats.org/drawingml/2006/main" noChangeAspect="1"/>
+            </wp:cNvGraphicFramePr>
+            <a:graphic xmlns:a="http://schemas.openxmlformats.org/drawingml/2006/main">
+              <a:graphicData uri="http://schemas.openxmlformats.org/drawingml/2006/picture">
+                <pic:pic xmlns:pic="http://schemas.openxmlformats.org/drawingml/2006/picture">
+                  <pic:nvPicPr>
+                    <pic:cNvPr id="35" name="Calibrated(LSM).png"/>
+                    <pic:cNvPicPr/>
+                  </pic:nvPicPr>
+                  <pic:blipFill>
+                    <a:blip r:embed="rId25">
+                      <a:extLst>
+                        <a:ext uri="{28A0092B-C50C-407E-A947-70E740481C1C}">
+                          <a14:useLocalDpi xmlns:a14="http://schemas.microsoft.com/office/drawing/2010/main" val="0"/>
+                        </a:ext>
+                      </a:extLst>
+                    </a:blip>
+                    <a:stretch>
+                      <a:fillRect/>
+                    </a:stretch>
+                  </pic:blipFill>
+                  <pic:spPr>
+                    <a:xfrm>
+                      <a:off x="0" y="0"/>
+                      <a:ext cx="3429000" cy="1419225"/>
+                    </a:xfrm>
+                    <a:prstGeom prst="rect">
+                      <a:avLst/>
+                    </a:prstGeom>
+                  </pic:spPr>
+                </pic:pic>
+              </a:graphicData>
+            </a:graphic>
+          </wp:anchor>
+        </w:drawing>
+      </w:r>
+      <w:r>
+        <w:rPr>
+          <w:noProof/>
+        </w:rPr>
+        <w:drawing>
+          <wp:anchor distT="0" distB="0" distL="114300" distR="114300" simplePos="0" relativeHeight="251697152" behindDoc="1" locked="0" layoutInCell="1" allowOverlap="1" wp14:anchorId="27C499B5" wp14:editId="4E4426B5">
+            <wp:simplePos x="0" y="0"/>
+            <wp:positionH relativeFrom="column">
+              <wp:posOffset>3131148</wp:posOffset>
+            </wp:positionH>
+            <wp:positionV relativeFrom="paragraph">
+              <wp:posOffset>196252</wp:posOffset>
+            </wp:positionV>
+            <wp:extent cx="3429000" cy="1419225"/>
+            <wp:effectExtent l="0" t="0" r="0" b="9525"/>
+            <wp:wrapTight wrapText="bothSides">
+              <wp:wrapPolygon edited="0">
+                <wp:start x="0" y="0"/>
+                <wp:lineTo x="0" y="21455"/>
+                <wp:lineTo x="21480" y="21455"/>
+                <wp:lineTo x="21480" y="0"/>
+                <wp:lineTo x="0" y="0"/>
+              </wp:wrapPolygon>
+            </wp:wrapTight>
+            <wp:docPr id="36" name="Picture 36" descr="A screenshot of a cell phone&#10;&#10;Description automatically generated"/>
+            <wp:cNvGraphicFramePr>
+              <a:graphicFrameLocks xmlns:a="http://schemas.openxmlformats.org/drawingml/2006/main" noChangeAspect="1"/>
+            </wp:cNvGraphicFramePr>
+            <a:graphic xmlns:a="http://schemas.openxmlformats.org/drawingml/2006/main">
+              <a:graphicData uri="http://schemas.openxmlformats.org/drawingml/2006/picture">
+                <pic:pic xmlns:pic="http://schemas.openxmlformats.org/drawingml/2006/picture">
+                  <pic:nvPicPr>
+                    <pic:cNvPr id="36" name="Calibrated(NM).png"/>
+                    <pic:cNvPicPr/>
+                  </pic:nvPicPr>
+                  <pic:blipFill>
+                    <a:blip r:embed="rId26">
+                      <a:extLst>
+                        <a:ext uri="{28A0092B-C50C-407E-A947-70E740481C1C}">
+                          <a14:useLocalDpi xmlns:a14="http://schemas.microsoft.com/office/drawing/2010/main" val="0"/>
+                        </a:ext>
+                      </a:extLst>
+                    </a:blip>
+                    <a:stretch>
+                      <a:fillRect/>
+                    </a:stretch>
+                  </pic:blipFill>
+                  <pic:spPr>
+                    <a:xfrm>
+                      <a:off x="0" y="0"/>
+                      <a:ext cx="3429000" cy="1419225"/>
+                    </a:xfrm>
+                    <a:prstGeom prst="rect">
+                      <a:avLst/>
+                    </a:prstGeom>
+                  </pic:spPr>
+                </pic:pic>
+              </a:graphicData>
+            </a:graphic>
+          </wp:anchor>
+        </w:drawing>
+      </w:r>
+    </w:p>
+    <w:p>
+      <w:pPr>
+        <w:pStyle w:val="ListParagraph"/>
+        <w:ind w:left="1440"/>
         <w:rPr>
           <w:rFonts w:ascii="Montserrat" w:hAnsi="Montserrat"/>
           <w:sz w:val="24"/>
           <w:szCs w:val="24"/>
         </w:rPr>
-        <w:t xml:space="preserve">B, </w:t>
-      </w:r>
-      <w:r>
+      </w:pPr>
+    </w:p>
+    <w:p>
+      <w:pPr>
+        <w:pStyle w:val="ListParagraph"/>
+        <w:ind w:left="1440"/>
         <w:rPr>
           <w:rFonts w:ascii="Montserrat" w:hAnsi="Montserrat"/>
           <w:sz w:val="24"/>
           <w:szCs w:val="24"/>
-          <w:lang w:val="bg-BG"/>
-        </w:rPr>
-        <w:t>от нормите ясно се вижда, че данните са калибрирани.</w:t>
-      </w:r>
+        </w:rPr>
+      </w:pPr>
     </w:p>
     <w:p>
       <w:pPr>
         <w:pStyle w:val="ListParagraph"/>
         <w:ind w:left="1440"/>
+        <w:rPr>
+          <w:rFonts w:ascii="Montserrat" w:hAnsi="Montserrat"/>
+          <w:sz w:val="24"/>
+          <w:szCs w:val="24"/>
+        </w:rPr>
+      </w:pPr>
+    </w:p>
+    <w:p>
+      <w:pPr>
+        <w:pStyle w:val="ListParagraph"/>
+        <w:ind w:left="1440"/>
+        <w:rPr>
+          <w:rFonts w:ascii="Montserrat" w:hAnsi="Montserrat"/>
+          <w:color w:val="3B3838" w:themeColor="background2" w:themeShade="40"/>
+          <w:sz w:val="24"/>
+          <w:szCs w:val="24"/>
+          <w:lang w:val="bg-BG"/>
+        </w:rPr>
+      </w:pPr>
+      <w:r>
         <w:rPr>
           <w:rFonts w:ascii="Montserrat" w:hAnsi="Montserrat"/>
           <w:color w:val="FF6A00"/>
@@ -11279,16 +11689,84 @@
           <w:szCs w:val="24"/>
           <w:lang w:val="bg-BG"/>
         </w:rPr>
-      </w:pPr>
-      <w:r>
-        <w:rPr>
-          <w:rFonts w:ascii="Montserrat" w:hAnsi="Montserrat"/>
+        <w:t>Т</w:t>
+      </w:r>
+      <w:r>
+        <w:rPr>
+          <w:rFonts w:ascii="Montserrat" w:hAnsi="Montserrat"/>
+          <w:color w:val="FF6A00"/>
           <w:sz w:val="24"/>
           <w:szCs w:val="24"/>
           <w:lang w:val="bg-BG"/>
         </w:rPr>
+        <w:t>аблиците</w:t>
+      </w:r>
+      <w:r>
+        <w:rPr>
+          <w:rFonts w:ascii="Montserrat" w:hAnsi="Montserrat"/>
+          <w:color w:val="FF6A00"/>
+          <w:sz w:val="24"/>
+          <w:szCs w:val="24"/>
+        </w:rPr>
         <w:t xml:space="preserve"> </w:t>
       </w:r>
+      <w:r>
+        <w:rPr>
+          <w:rFonts w:ascii="Montserrat" w:hAnsi="Montserrat"/>
+          <w:color w:val="FF6A00"/>
+          <w:sz w:val="24"/>
+          <w:szCs w:val="24"/>
+        </w:rPr>
+        <w:t>9</w:t>
+      </w:r>
+      <w:r>
+        <w:rPr>
+          <w:rFonts w:ascii="Montserrat" w:hAnsi="Montserrat"/>
+          <w:color w:val="FF6A00"/>
+          <w:sz w:val="24"/>
+          <w:szCs w:val="24"/>
+          <w:lang w:val="bg-BG"/>
+        </w:rPr>
+        <w:t xml:space="preserve"> </w:t>
+      </w:r>
+      <w:r>
+        <w:rPr>
+          <w:rFonts w:ascii="Montserrat" w:hAnsi="Montserrat"/>
+          <w:color w:val="FF6A00"/>
+          <w:sz w:val="24"/>
+          <w:szCs w:val="24"/>
+        </w:rPr>
+        <w:t xml:space="preserve">&amp; </w:t>
+      </w:r>
+      <w:r>
+        <w:rPr>
+          <w:rFonts w:ascii="Montserrat" w:hAnsi="Montserrat"/>
+          <w:color w:val="FF6A00"/>
+          <w:sz w:val="24"/>
+          <w:szCs w:val="24"/>
+        </w:rPr>
+        <w:t>10</w:t>
+      </w:r>
+      <w:r>
+        <w:rPr>
+          <w:rFonts w:ascii="Montserrat" w:hAnsi="Montserrat"/>
+          <w:color w:val="FF6A00"/>
+          <w:sz w:val="24"/>
+          <w:szCs w:val="24"/>
+          <w:lang w:val="bg-BG"/>
+        </w:rPr>
+        <w:t xml:space="preserve"> </w:t>
+      </w:r>
+      <w:r>
+        <w:rPr>
+          <w:rFonts w:ascii="Montserrat" w:hAnsi="Montserrat"/>
+          <w:color w:val="3B3838" w:themeColor="background2" w:themeShade="40"/>
+          <w:sz w:val="24"/>
+          <w:szCs w:val="24"/>
+          <w:lang w:val="bg-BG"/>
+        </w:rPr>
+        <w:t>показват данните след калибрация, съответно с МНКМ и МН. Отново се виждат разлики между двата метода.</w:t>
+      </w:r>
     </w:p>
     <w:p>
       <w:pPr>
@@ -11296,9 +11774,8 @@
         <w:ind w:left="1440"/>
         <w:rPr>
           <w:rFonts w:ascii="Montserrat" w:hAnsi="Montserrat"/>
-          <w:sz w:val="40"/>
-          <w:szCs w:val="40"/>
-          <w:lang w:val="bg-BG"/>
+          <w:sz w:val="24"/>
+          <w:szCs w:val="24"/>
         </w:rPr>
       </w:pPr>
     </w:p>
@@ -11308,11 +11785,36 @@
         <w:ind w:left="1440"/>
         <w:rPr>
           <w:rFonts w:ascii="Montserrat" w:hAnsi="Montserrat"/>
-          <w:sz w:val="40"/>
-          <w:szCs w:val="40"/>
-          <w:lang w:val="bg-BG"/>
-        </w:rPr>
-      </w:pPr>
+          <w:sz w:val="24"/>
+          <w:szCs w:val="24"/>
+        </w:rPr>
+      </w:pPr>
+      <w:r>
+        <w:rPr>
+          <w:rFonts w:ascii="Montserrat" w:hAnsi="Montserrat"/>
+          <w:sz w:val="24"/>
+          <w:szCs w:val="24"/>
+          <w:lang w:val="bg-BG"/>
+        </w:rPr>
+        <w:t xml:space="preserve">Въпреки разликите, в матрицата М и вектора </w:t>
+      </w:r>
+      <w:r>
+        <w:rPr>
+          <w:rFonts w:ascii="Montserrat" w:hAnsi="Montserrat"/>
+          <w:sz w:val="24"/>
+          <w:szCs w:val="24"/>
+        </w:rPr>
+        <w:t xml:space="preserve">B, </w:t>
+      </w:r>
+      <w:r>
+        <w:rPr>
+          <w:rFonts w:ascii="Montserrat" w:hAnsi="Montserrat"/>
+          <w:sz w:val="24"/>
+          <w:szCs w:val="24"/>
+          <w:lang w:val="bg-BG"/>
+        </w:rPr>
+        <w:t>от нормите ясно се вижда, че данните са калибрирани.</w:t>
+      </w:r>
     </w:p>
     <w:p>
       <w:pPr>
@@ -11320,227 +11822,21 @@
         <w:ind w:left="1440"/>
         <w:rPr>
           <w:rFonts w:ascii="Montserrat" w:hAnsi="Montserrat"/>
-          <w:sz w:val="40"/>
-          <w:szCs w:val="40"/>
-          <w:lang w:val="bg-BG"/>
-        </w:rPr>
-      </w:pPr>
-    </w:p>
-    <w:p>
-      <w:pPr>
-        <w:pStyle w:val="ListParagraph"/>
-        <w:ind w:left="1440"/>
-        <w:rPr>
-          <w:rFonts w:ascii="Montserrat" w:hAnsi="Montserrat"/>
-          <w:sz w:val="40"/>
-          <w:szCs w:val="40"/>
-          <w:lang w:val="bg-BG"/>
-        </w:rPr>
-      </w:pPr>
-    </w:p>
-    <w:p>
-      <w:pPr>
-        <w:pStyle w:val="ListParagraph"/>
-        <w:ind w:left="1440"/>
-        <w:rPr>
-          <w:rFonts w:ascii="Montserrat" w:hAnsi="Montserrat"/>
-          <w:sz w:val="40"/>
-          <w:szCs w:val="40"/>
-          <w:lang w:val="bg-BG"/>
-        </w:rPr>
-      </w:pPr>
-    </w:p>
-    <w:p>
-      <w:pPr>
-        <w:pStyle w:val="ListParagraph"/>
-        <w:ind w:left="1440"/>
-        <w:rPr>
-          <w:rFonts w:ascii="Montserrat" w:hAnsi="Montserrat"/>
-          <w:sz w:val="40"/>
-          <w:szCs w:val="40"/>
-          <w:lang w:val="bg-BG"/>
-        </w:rPr>
-      </w:pPr>
-    </w:p>
-    <w:p>
-      <w:pPr>
-        <w:pStyle w:val="ListParagraph"/>
-        <w:ind w:left="1440"/>
-        <w:rPr>
-          <w:rFonts w:ascii="Montserrat" w:hAnsi="Montserrat"/>
-          <w:sz w:val="40"/>
-          <w:szCs w:val="40"/>
-          <w:lang w:val="bg-BG"/>
-        </w:rPr>
-      </w:pPr>
-    </w:p>
-    <w:p>
-      <w:pPr>
-        <w:pStyle w:val="ListParagraph"/>
-        <w:ind w:left="1440"/>
-        <w:rPr>
-          <w:rFonts w:ascii="Montserrat" w:hAnsi="Montserrat"/>
-          <w:sz w:val="40"/>
-          <w:szCs w:val="40"/>
-          <w:lang w:val="bg-BG"/>
-        </w:rPr>
-      </w:pPr>
-    </w:p>
-    <w:p>
-      <w:pPr>
-        <w:pStyle w:val="ListParagraph"/>
-        <w:ind w:left="1440"/>
-        <w:rPr>
-          <w:rFonts w:ascii="Montserrat" w:hAnsi="Montserrat"/>
-          <w:sz w:val="40"/>
-          <w:szCs w:val="40"/>
-          <w:lang w:val="bg-BG"/>
-        </w:rPr>
-      </w:pPr>
-    </w:p>
-    <w:p>
-      <w:pPr>
-        <w:pStyle w:val="ListParagraph"/>
-        <w:ind w:left="1440"/>
-        <w:rPr>
-          <w:rFonts w:ascii="Montserrat" w:hAnsi="Montserrat"/>
-          <w:sz w:val="40"/>
-          <w:szCs w:val="40"/>
-          <w:lang w:val="bg-BG"/>
-        </w:rPr>
-      </w:pPr>
-    </w:p>
-    <w:p>
-      <w:pPr>
-        <w:pStyle w:val="ListParagraph"/>
-        <w:ind w:left="1440"/>
-        <w:rPr>
-          <w:rFonts w:ascii="Montserrat" w:hAnsi="Montserrat"/>
-          <w:sz w:val="40"/>
-          <w:szCs w:val="40"/>
-          <w:lang w:val="bg-BG"/>
-        </w:rPr>
-      </w:pPr>
-    </w:p>
-    <w:p>
-      <w:pPr>
-        <w:pStyle w:val="ListParagraph"/>
-        <w:ind w:left="1440"/>
-        <w:rPr>
-          <w:rFonts w:ascii="Montserrat" w:hAnsi="Montserrat"/>
-          <w:sz w:val="40"/>
-          <w:szCs w:val="40"/>
-          <w:lang w:val="bg-BG"/>
-        </w:rPr>
-      </w:pPr>
-    </w:p>
-    <w:p>
-      <w:pPr>
-        <w:pStyle w:val="ListParagraph"/>
-        <w:ind w:left="1440"/>
-        <w:rPr>
-          <w:rFonts w:ascii="Montserrat" w:hAnsi="Montserrat"/>
-          <w:sz w:val="40"/>
-          <w:szCs w:val="40"/>
-          <w:lang w:val="bg-BG"/>
-        </w:rPr>
-      </w:pPr>
-    </w:p>
-    <w:p>
-      <w:pPr>
-        <w:pStyle w:val="ListParagraph"/>
-        <w:ind w:left="1440"/>
-        <w:rPr>
-          <w:rFonts w:ascii="Montserrat" w:hAnsi="Montserrat"/>
-          <w:sz w:val="40"/>
-          <w:szCs w:val="40"/>
-          <w:lang w:val="bg-BG"/>
-        </w:rPr>
-      </w:pPr>
-    </w:p>
-    <w:p>
-      <w:pPr>
-        <w:pStyle w:val="ListParagraph"/>
-        <w:ind w:left="1440"/>
-        <w:rPr>
-          <w:rFonts w:ascii="Montserrat" w:hAnsi="Montserrat"/>
-          <w:sz w:val="40"/>
-          <w:szCs w:val="40"/>
-          <w:lang w:val="bg-BG"/>
-        </w:rPr>
-      </w:pPr>
-    </w:p>
-    <w:p>
-      <w:pPr>
-        <w:pStyle w:val="ListParagraph"/>
-        <w:ind w:left="1440"/>
-        <w:rPr>
-          <w:rFonts w:ascii="Montserrat" w:hAnsi="Montserrat"/>
-          <w:sz w:val="40"/>
-          <w:szCs w:val="40"/>
-          <w:lang w:val="bg-BG"/>
-        </w:rPr>
-      </w:pPr>
-    </w:p>
-    <w:p>
-      <w:pPr>
-        <w:pStyle w:val="ListParagraph"/>
-        <w:ind w:left="1440"/>
-        <w:rPr>
-          <w:rFonts w:ascii="Montserrat" w:hAnsi="Montserrat"/>
-          <w:sz w:val="40"/>
-          <w:szCs w:val="40"/>
-          <w:lang w:val="bg-BG"/>
-        </w:rPr>
-      </w:pPr>
-    </w:p>
-    <w:p>
-      <w:pPr>
-        <w:pStyle w:val="ListParagraph"/>
-        <w:ind w:left="1440"/>
-        <w:rPr>
-          <w:rFonts w:ascii="Montserrat" w:hAnsi="Montserrat"/>
-          <w:sz w:val="40"/>
-          <w:szCs w:val="40"/>
-          <w:lang w:val="bg-BG"/>
-        </w:rPr>
-      </w:pPr>
-    </w:p>
-    <w:p>
-      <w:pPr>
-        <w:pStyle w:val="ListParagraph"/>
-        <w:ind w:left="1440"/>
-        <w:rPr>
-          <w:rFonts w:ascii="Montserrat" w:hAnsi="Montserrat"/>
-          <w:sz w:val="40"/>
-          <w:szCs w:val="40"/>
-          <w:lang w:val="bg-BG"/>
-        </w:rPr>
-      </w:pPr>
-    </w:p>
-    <w:p>
-      <w:pPr>
-        <w:pStyle w:val="ListParagraph"/>
-        <w:ind w:left="1440"/>
-        <w:rPr>
-          <w:rFonts w:ascii="Montserrat" w:hAnsi="Montserrat"/>
-          <w:sz w:val="40"/>
-          <w:szCs w:val="40"/>
-          <w:lang w:val="bg-BG"/>
-        </w:rPr>
-      </w:pPr>
-    </w:p>
-    <w:p>
-      <w:pPr>
-        <w:pStyle w:val="ListParagraph"/>
-        <w:ind w:left="1440"/>
-        <w:rPr>
-          <w:rFonts w:ascii="Montserrat" w:hAnsi="Montserrat"/>
-          <w:sz w:val="40"/>
-          <w:szCs w:val="40"/>
-          <w:lang w:val="bg-BG"/>
-        </w:rPr>
-      </w:pPr>
+          <w:color w:val="FF6A00"/>
+          <w:sz w:val="24"/>
+          <w:szCs w:val="24"/>
+          <w:lang w:val="bg-BG"/>
+        </w:rPr>
+      </w:pPr>
+      <w:r>
+        <w:rPr>
+          <w:rFonts w:ascii="Montserrat" w:hAnsi="Montserrat"/>
+          <w:sz w:val="24"/>
+          <w:szCs w:val="24"/>
+          <w:lang w:val="bg-BG"/>
+        </w:rPr>
+        <w:t xml:space="preserve"> </w:t>
+      </w:r>
     </w:p>
     <w:p>
       <w:pPr>
@@ -11608,6 +11904,27 @@
     <w:p>
       <w:pPr>
         <w:pStyle w:val="ListParagraph"/>
+        <w:rPr>
+          <w:rFonts w:ascii="Montserrat ExtraBold" w:hAnsi="Montserrat ExtraBold"/>
+          <w:color w:val="FF6A00"/>
+          <w:sz w:val="44"/>
+          <w:szCs w:val="44"/>
+          <w:lang w:val="bg-BG"/>
+        </w:rPr>
+      </w:pPr>
+      <w:r>
+        <w:rPr>
+          <w:rFonts w:ascii="Montserrat ExtraBold" w:hAnsi="Montserrat ExtraBold"/>
+          <w:color w:val="FF6A00"/>
+          <w:sz w:val="44"/>
+          <w:szCs w:val="44"/>
+        </w:rPr>
+        <w:t>//TODO</w:t>
+      </w:r>
+    </w:p>
+    <w:p>
+      <w:pPr>
+        <w:pStyle w:val="ListParagraph"/>
         <w:numPr>
           <w:ilvl w:val="0"/>
           <w:numId w:val="2"/>
@@ -11634,6 +11951,27 @@
     </w:p>
     <w:p>
       <w:pPr>
+        <w:pStyle w:val="ListParagraph"/>
+        <w:rPr>
+          <w:rFonts w:ascii="Montserrat ExtraBold" w:hAnsi="Montserrat ExtraBold"/>
+          <w:color w:val="FF6A00"/>
+          <w:sz w:val="44"/>
+          <w:szCs w:val="44"/>
+          <w:lang w:val="bg-BG"/>
+        </w:rPr>
+      </w:pPr>
+      <w:r>
+        <w:rPr>
+          <w:rFonts w:ascii="Montserrat ExtraBold" w:hAnsi="Montserrat ExtraBold"/>
+          <w:color w:val="FF6A00"/>
+          <w:sz w:val="44"/>
+          <w:szCs w:val="44"/>
+        </w:rPr>
+        <w:t>//TODO</w:t>
+      </w:r>
+    </w:p>
+    <w:p>
+      <w:pPr>
         <w:rPr>
           <w:rFonts w:ascii="Montserrat SemiBold" w:hAnsi="Montserrat SemiBold"/>
           <w:sz w:val="44"/>
@@ -11641,15 +11979,16 @@
           <w:lang w:val="bg-BG"/>
         </w:rPr>
       </w:pPr>
-      <w:r>
+    </w:p>
+    <w:p>
+      <w:pPr>
         <w:rPr>
           <w:rFonts w:ascii="Montserrat SemiBold" w:hAnsi="Montserrat SemiBold"/>
           <w:sz w:val="44"/>
           <w:szCs w:val="44"/>
           <w:lang w:val="bg-BG"/>
         </w:rPr>
-        <w:t>//подобно на резюмето</w:t>
-      </w:r>
+      </w:pPr>
     </w:p>
     <w:p>
       <w:pPr>
@@ -11660,15 +11999,16 @@
           <w:lang w:val="bg-BG"/>
         </w:rPr>
       </w:pPr>
-      <w:r>
+    </w:p>
+    <w:p>
+      <w:pPr>
         <w:rPr>
           <w:rFonts w:ascii="Montserrat SemiBold" w:hAnsi="Montserrat SemiBold"/>
           <w:sz w:val="44"/>
           <w:szCs w:val="44"/>
           <w:lang w:val="bg-BG"/>
         </w:rPr>
-        <w:t>// резултати от двата метода</w:t>
-      </w:r>
+      </w:pPr>
     </w:p>
     <w:p>
       <w:pPr>
@@ -11680,48 +12020,8 @@
         </w:rPr>
       </w:pPr>
     </w:p>
-    <w:p>
-      <w:pPr>
-        <w:rPr>
-          <w:rFonts w:ascii="Montserrat SemiBold" w:hAnsi="Montserrat SemiBold"/>
-          <w:sz w:val="44"/>
-          <w:szCs w:val="44"/>
-          <w:lang w:val="bg-BG"/>
-        </w:rPr>
-      </w:pPr>
-    </w:p>
-    <w:p>
-      <w:pPr>
-        <w:rPr>
-          <w:rFonts w:ascii="Montserrat SemiBold" w:hAnsi="Montserrat SemiBold"/>
-          <w:sz w:val="44"/>
-          <w:szCs w:val="44"/>
-          <w:lang w:val="bg-BG"/>
-        </w:rPr>
-      </w:pPr>
-    </w:p>
-    <w:p>
-      <w:pPr>
-        <w:rPr>
-          <w:rFonts w:ascii="Montserrat SemiBold" w:hAnsi="Montserrat SemiBold"/>
-          <w:sz w:val="44"/>
-          <w:szCs w:val="44"/>
-          <w:lang w:val="bg-BG"/>
-        </w:rPr>
-      </w:pPr>
-    </w:p>
-    <w:p>
-      <w:pPr>
-        <w:rPr>
-          <w:rFonts w:ascii="Montserrat SemiBold" w:hAnsi="Montserrat SemiBold"/>
-          <w:sz w:val="44"/>
-          <w:szCs w:val="44"/>
-          <w:lang w:val="bg-BG"/>
-        </w:rPr>
-      </w:pPr>
-    </w:p>
     <w:sectPr>
-      <w:footerReference w:type="default" r:id="rId25"/>
+      <w:footerReference w:type="default" r:id="rId27"/>
       <w:pgSz w:w="12240" w:h="15840"/>
       <w:pgMar w:top="1440" w:right="1440" w:bottom="1440" w:left="1440" w:header="720" w:footer="720" w:gutter="0"/>
       <w:cols w:space="720"/>

</xml_diff>

<commit_message>
Added feedback - updating documentation
</commit_message>
<xml_diff>
--- a/Project Documentation.docx
+++ b/Project Documentation.docx
@@ -1112,7 +1112,6 @@
           <w:rFonts w:ascii="Montserrat" w:hAnsi="Montserrat"/>
           <w:sz w:val="28"/>
           <w:szCs w:val="28"/>
-          <w:lang w:val="bg-BG"/>
         </w:rPr>
       </w:pPr>
       <w:r>
@@ -1139,16 +1138,33 @@
           <w:sz w:val="28"/>
           <w:szCs w:val="28"/>
         </w:rPr>
-        <w:t>MEM</w:t>
-      </w:r>
-      <w:r>
-        <w:rPr>
-          <w:rFonts w:ascii="Montserrat" w:hAnsi="Montserrat"/>
-          <w:sz w:val="28"/>
-          <w:szCs w:val="28"/>
-          <w:lang w:val="bg-BG"/>
-        </w:rPr>
-        <w:t xml:space="preserve">С акселерометри. За целта е използвана За целта е използвана линейна връзка между калибрираните данни и </w:t>
+        <w:t>MEMS</w:t>
+      </w:r>
+      <w:r>
+        <w:rPr>
+          <w:rFonts w:ascii="Montserrat" w:hAnsi="Montserrat"/>
+          <w:sz w:val="28"/>
+          <w:szCs w:val="28"/>
+          <w:lang w:val="bg-BG"/>
+        </w:rPr>
+        <w:t xml:space="preserve"> акселерометри</w:t>
+      </w:r>
+      <w:r>
+        <w:rPr>
+          <w:rFonts w:ascii="Montserrat" w:hAnsi="Montserrat"/>
+          <w:sz w:val="28"/>
+          <w:szCs w:val="28"/>
+        </w:rPr>
+        <w:t>.</w:t>
+      </w:r>
+      <w:r>
+        <w:rPr>
+          <w:rFonts w:ascii="Montserrat" w:hAnsi="Montserrat"/>
+          <w:sz w:val="28"/>
+          <w:szCs w:val="28"/>
+          <w:lang w:val="bg-BG"/>
+        </w:rPr>
+        <w:t xml:space="preserve"> За целта е използвана линейна връзка между калибрираните данни и </w:t>
       </w:r>
       <w:proofErr w:type="spellStart"/>
       <w:r>
@@ -1168,38 +1184,71 @@
           <w:szCs w:val="28"/>
           <w:lang w:val="bg-BG"/>
         </w:rPr>
-        <w:t xml:space="preserve"> данни. Построена е функция на грешките, която се минимизира като се реши една система от 12 уравнения</w:t>
-      </w:r>
-    </w:p>
-    <w:p>
-      <w:pPr>
-        <w:pStyle w:val="ListParagraph"/>
-        <w:rPr>
-          <w:rFonts w:ascii="Montserrat" w:hAnsi="Montserrat"/>
-          <w:sz w:val="28"/>
-          <w:szCs w:val="28"/>
-          <w:lang w:val="bg-BG"/>
-        </w:rPr>
-      </w:pPr>
-    </w:p>
-    <w:p>
-      <w:pPr>
-        <w:pStyle w:val="ListParagraph"/>
-        <w:rPr>
-          <w:rFonts w:ascii="Montserrat" w:hAnsi="Montserrat"/>
-          <w:sz w:val="28"/>
-          <w:szCs w:val="28"/>
-          <w:lang w:val="bg-BG"/>
-        </w:rPr>
-      </w:pPr>
-      <w:r>
-        <w:rPr>
-          <w:rFonts w:ascii="Montserrat" w:hAnsi="Montserrat"/>
-          <w:sz w:val="28"/>
-          <w:szCs w:val="28"/>
-          <w:lang w:val="bg-BG"/>
-        </w:rPr>
-        <w:t>В секция 1, се запознава с различите видове акселерометри, по-подробно се разглежда начина на работа на МЕМС</w:t>
+        <w:t xml:space="preserve"> данни. Построена е функция на грешките, която се минимизира</w:t>
+      </w:r>
+      <w:r>
+        <w:rPr>
+          <w:rFonts w:ascii="Montserrat" w:hAnsi="Montserrat"/>
+          <w:sz w:val="28"/>
+          <w:szCs w:val="28"/>
+        </w:rPr>
+        <w:t>,</w:t>
+      </w:r>
+      <w:r>
+        <w:rPr>
+          <w:rFonts w:ascii="Montserrat" w:hAnsi="Montserrat"/>
+          <w:sz w:val="28"/>
+          <w:szCs w:val="28"/>
+          <w:lang w:val="bg-BG"/>
+        </w:rPr>
+        <w:t xml:space="preserve"> като се реши една система от 12 уравнения</w:t>
+      </w:r>
+      <w:r>
+        <w:rPr>
+          <w:rFonts w:ascii="Montserrat" w:hAnsi="Montserrat"/>
+          <w:sz w:val="28"/>
+          <w:szCs w:val="28"/>
+        </w:rPr>
+        <w:t>.</w:t>
+      </w:r>
+    </w:p>
+    <w:p>
+      <w:pPr>
+        <w:pStyle w:val="ListParagraph"/>
+        <w:rPr>
+          <w:rFonts w:ascii="Montserrat" w:hAnsi="Montserrat"/>
+          <w:sz w:val="28"/>
+          <w:szCs w:val="28"/>
+          <w:lang w:val="bg-BG"/>
+        </w:rPr>
+      </w:pPr>
+    </w:p>
+    <w:p>
+      <w:pPr>
+        <w:pStyle w:val="ListParagraph"/>
+        <w:rPr>
+          <w:rFonts w:ascii="Montserrat" w:hAnsi="Montserrat"/>
+          <w:sz w:val="28"/>
+          <w:szCs w:val="28"/>
+          <w:lang w:val="bg-BG"/>
+        </w:rPr>
+      </w:pPr>
+      <w:r>
+        <w:rPr>
+          <w:rFonts w:ascii="Montserrat" w:hAnsi="Montserrat"/>
+          <w:sz w:val="28"/>
+          <w:szCs w:val="28"/>
+          <w:lang w:val="bg-BG"/>
+        </w:rPr>
+        <w:t xml:space="preserve">В секция 1, се запознава с различите видове акселерометри, по-подробно се разглежда начина на работа на </w:t>
+      </w:r>
+      <w:r>
+        <w:rPr>
+          <w:rFonts w:ascii="Montserrat" w:hAnsi="Montserrat"/>
+          <w:sz w:val="28"/>
+          <w:szCs w:val="28"/>
+        </w:rPr>
+        <w:t>MEMS</w:t>
       </w:r>
       <w:r>
         <w:rPr>
@@ -1216,90 +1265,113 @@
           <w:szCs w:val="28"/>
           <w:lang w:val="bg-BG"/>
         </w:rPr>
-        <w:t>акселерометрите както и грешките, които се наблюдават при такъв вид сензори.</w:t>
-      </w:r>
-    </w:p>
-    <w:p>
-      <w:pPr>
-        <w:pStyle w:val="ListParagraph"/>
-        <w:rPr>
-          <w:rFonts w:ascii="Montserrat" w:hAnsi="Montserrat"/>
-          <w:sz w:val="28"/>
-          <w:szCs w:val="28"/>
-          <w:lang w:val="bg-BG"/>
-        </w:rPr>
-      </w:pPr>
-    </w:p>
-    <w:p>
-      <w:pPr>
-        <w:pStyle w:val="ListParagraph"/>
-        <w:rPr>
-          <w:rFonts w:ascii="Montserrat" w:hAnsi="Montserrat"/>
-          <w:sz w:val="28"/>
-          <w:szCs w:val="28"/>
-          <w:lang w:val="bg-BG"/>
-        </w:rPr>
-      </w:pPr>
-      <w:r>
-        <w:rPr>
-          <w:rFonts w:ascii="Montserrat" w:hAnsi="Montserrat"/>
-          <w:sz w:val="28"/>
-          <w:szCs w:val="28"/>
-          <w:lang w:val="bg-BG"/>
-        </w:rPr>
-        <w:t>В секция 2 се разглежда математическия модел, който се използва за да се реши задачата</w:t>
-      </w:r>
-      <w:r>
-        <w:rPr>
-          <w:rFonts w:ascii="Montserrat" w:hAnsi="Montserrat"/>
-          <w:sz w:val="28"/>
-          <w:szCs w:val="28"/>
-          <w:lang w:val="bg-BG"/>
-        </w:rPr>
-        <w:t xml:space="preserve">. Сравняват се входни и изходни данни. Специално внимание се обръща на изходните данни получени с вградените функции и тези имплементирани в рамките на този проект. </w:t>
-      </w:r>
-    </w:p>
-    <w:p>
-      <w:pPr>
-        <w:pStyle w:val="ListParagraph"/>
-        <w:rPr>
-          <w:rFonts w:ascii="Montserrat" w:hAnsi="Montserrat"/>
-          <w:sz w:val="28"/>
-          <w:szCs w:val="28"/>
-          <w:lang w:val="bg-BG"/>
-        </w:rPr>
-      </w:pPr>
-    </w:p>
-    <w:p>
-      <w:pPr>
-        <w:pStyle w:val="ListParagraph"/>
-        <w:rPr>
-          <w:rFonts w:ascii="Montserrat" w:hAnsi="Montserrat"/>
-          <w:sz w:val="28"/>
-          <w:szCs w:val="28"/>
-          <w:lang w:val="bg-BG"/>
-        </w:rPr>
-      </w:pPr>
-      <w:r>
-        <w:rPr>
-          <w:rFonts w:ascii="Montserrat" w:hAnsi="Montserrat"/>
-          <w:sz w:val="28"/>
-          <w:szCs w:val="28"/>
-          <w:lang w:val="bg-BG"/>
-        </w:rPr>
-        <w:t>В секция 3 се дава повече информация за практическите приложение на МЕМС акселерометрите.</w:t>
-      </w:r>
-    </w:p>
-    <w:p>
-      <w:pPr>
-        <w:pStyle w:val="ListParagraph"/>
-        <w:rPr>
-          <w:rFonts w:ascii="Montserrat" w:hAnsi="Montserrat"/>
-          <w:sz w:val="28"/>
-          <w:szCs w:val="28"/>
-          <w:lang w:val="bg-BG"/>
-        </w:rPr>
-      </w:pPr>
+        <w:t>акселерометрите</w:t>
+      </w:r>
+      <w:r>
+        <w:rPr>
+          <w:rFonts w:ascii="Montserrat" w:hAnsi="Montserrat"/>
+          <w:sz w:val="28"/>
+          <w:szCs w:val="28"/>
+        </w:rPr>
+        <w:t xml:space="preserve">, </w:t>
+      </w:r>
+      <w:r>
+        <w:rPr>
+          <w:rFonts w:ascii="Montserrat" w:hAnsi="Montserrat"/>
+          <w:sz w:val="28"/>
+          <w:szCs w:val="28"/>
+          <w:lang w:val="bg-BG"/>
+        </w:rPr>
+        <w:t>както и грешките, които се наблюдават при такъв вид сензори.</w:t>
+      </w:r>
+    </w:p>
+    <w:p>
+      <w:pPr>
+        <w:pStyle w:val="ListParagraph"/>
+        <w:rPr>
+          <w:rFonts w:ascii="Montserrat" w:hAnsi="Montserrat"/>
+          <w:sz w:val="28"/>
+          <w:szCs w:val="28"/>
+          <w:lang w:val="bg-BG"/>
+        </w:rPr>
+      </w:pPr>
+    </w:p>
+    <w:p>
+      <w:pPr>
+        <w:pStyle w:val="ListParagraph"/>
+        <w:rPr>
+          <w:rFonts w:ascii="Montserrat" w:hAnsi="Montserrat"/>
+          <w:sz w:val="28"/>
+          <w:szCs w:val="28"/>
+          <w:lang w:val="bg-BG"/>
+        </w:rPr>
+      </w:pPr>
+      <w:r>
+        <w:rPr>
+          <w:rFonts w:ascii="Montserrat" w:hAnsi="Montserrat"/>
+          <w:sz w:val="28"/>
+          <w:szCs w:val="28"/>
+          <w:lang w:val="bg-BG"/>
+        </w:rPr>
+        <w:t xml:space="preserve">В секция </w:t>
+      </w:r>
+      <w:r>
+        <w:rPr>
+          <w:rFonts w:ascii="Montserrat" w:hAnsi="Montserrat"/>
+          <w:sz w:val="28"/>
+          <w:szCs w:val="28"/>
+          <w:lang w:val="bg-BG"/>
+        </w:rPr>
+        <w:t>4</w:t>
+      </w:r>
+      <w:r>
+        <w:rPr>
+          <w:rFonts w:ascii="Montserrat" w:hAnsi="Montserrat"/>
+          <w:sz w:val="28"/>
+          <w:szCs w:val="28"/>
+          <w:lang w:val="bg-BG"/>
+        </w:rPr>
+        <w:t xml:space="preserve"> се дава повече информация за практическите приложение на МЕМС акселерометрите.</w:t>
+      </w:r>
+    </w:p>
+    <w:p>
+      <w:pPr>
+        <w:pStyle w:val="ListParagraph"/>
+        <w:rPr>
+          <w:rFonts w:ascii="Montserrat" w:hAnsi="Montserrat"/>
+          <w:sz w:val="28"/>
+          <w:szCs w:val="28"/>
+          <w:lang w:val="bg-BG"/>
+        </w:rPr>
+      </w:pPr>
+    </w:p>
+    <w:p>
+      <w:pPr>
+        <w:pStyle w:val="ListParagraph"/>
+        <w:rPr>
+          <w:rFonts w:ascii="Montserrat" w:hAnsi="Montserrat"/>
+          <w:sz w:val="28"/>
+          <w:szCs w:val="28"/>
+        </w:rPr>
+      </w:pPr>
+      <w:r>
+        <w:rPr>
+          <w:rFonts w:ascii="Montserrat" w:hAnsi="Montserrat"/>
+          <w:sz w:val="28"/>
+          <w:szCs w:val="28"/>
+          <w:lang w:val="bg-BG"/>
+        </w:rPr>
+        <w:t xml:space="preserve">В секция </w:t>
+      </w:r>
+      <w:r>
+        <w:rPr>
+          <w:rFonts w:ascii="Montserrat" w:hAnsi="Montserrat"/>
+          <w:sz w:val="28"/>
+          <w:szCs w:val="28"/>
+          <w:lang w:val="bg-BG"/>
+        </w:rPr>
+        <w:t>3</w:t>
+      </w:r>
       <w:r>
         <w:rPr>
           <w:rFonts w:ascii="Montserrat" w:hAnsi="Montserrat"/>
@@ -1309,26 +1381,97 @@
         </w:rPr>
         <w:t xml:space="preserve"> </w:t>
       </w:r>
-    </w:p>
-    <w:p>
-      <w:pPr>
-        <w:pStyle w:val="ListParagraph"/>
-        <w:rPr>
-          <w:rFonts w:ascii="Montserrat" w:hAnsi="Montserrat"/>
-          <w:sz w:val="28"/>
-          <w:szCs w:val="28"/>
-          <w:lang w:val="bg-BG"/>
-        </w:rPr>
-      </w:pPr>
-      <w:r>
-        <w:rPr>
-          <w:rFonts w:ascii="Montserrat" w:hAnsi="Montserrat"/>
-          <w:sz w:val="28"/>
-          <w:szCs w:val="28"/>
-          <w:lang w:val="bg-BG"/>
-        </w:rPr>
-        <w:t>В секция 4 се правят заключения за проекта.</w:t>
-      </w:r>
+      <w:r>
+        <w:rPr>
+          <w:rFonts w:ascii="Montserrat" w:hAnsi="Montserrat"/>
+          <w:sz w:val="28"/>
+          <w:szCs w:val="28"/>
+          <w:lang w:val="bg-BG"/>
+        </w:rPr>
+        <w:t xml:space="preserve">е представен алгоритъм за калибриране на </w:t>
+      </w:r>
+      <w:r>
+        <w:rPr>
+          <w:rFonts w:ascii="Montserrat" w:hAnsi="Montserrat"/>
+          <w:sz w:val="28"/>
+          <w:szCs w:val="28"/>
+        </w:rPr>
+        <w:t>MEMS</w:t>
+      </w:r>
+      <w:r>
+        <w:rPr>
+          <w:rFonts w:ascii="Montserrat" w:hAnsi="Montserrat"/>
+          <w:sz w:val="28"/>
+          <w:szCs w:val="28"/>
+          <w:lang w:val="bg-BG"/>
+        </w:rPr>
+        <w:t xml:space="preserve"> акселерометри. В секцията е предоставено сравнение между резултатите, получени с вградените функции в </w:t>
+      </w:r>
+      <w:commentRangeStart w:id="1"/>
+      <w:r>
+        <w:rPr>
+          <w:rFonts w:ascii="Montserrat" w:hAnsi="Montserrat"/>
+          <w:sz w:val="28"/>
+          <w:szCs w:val="28"/>
+          <w:lang w:val="bg-BG"/>
+        </w:rPr>
+        <w:t>СКА</w:t>
+      </w:r>
+      <w:commentRangeEnd w:id="1"/>
+      <w:r>
+        <w:rPr>
+          <w:rStyle w:val="CommentReference"/>
+        </w:rPr>
+        <w:commentReference w:id="1"/>
+      </w:r>
+      <w:r>
+        <w:rPr>
+          <w:rFonts w:ascii="Montserrat" w:hAnsi="Montserrat"/>
+          <w:sz w:val="28"/>
+          <w:szCs w:val="28"/>
+          <w:lang w:val="bg-BG"/>
+        </w:rPr>
+        <w:t xml:space="preserve"> </w:t>
+      </w:r>
+      <w:r>
+        <w:rPr>
+          <w:rFonts w:ascii="Montserrat" w:hAnsi="Montserrat"/>
+          <w:sz w:val="28"/>
+          <w:szCs w:val="28"/>
+        </w:rPr>
+        <w:t>Mathematica</w:t>
+      </w:r>
+      <w:r>
+        <w:rPr>
+          <w:rFonts w:ascii="Montserrat" w:hAnsi="Montserrat"/>
+          <w:sz w:val="28"/>
+          <w:szCs w:val="28"/>
+          <w:lang w:val="bg-BG"/>
+        </w:rPr>
+        <w:t xml:space="preserve"> и тези получени е имплементирания от нас алгоритъм.</w:t>
+      </w:r>
+    </w:p>
+    <w:p>
+      <w:pPr>
+        <w:pStyle w:val="ListParagraph"/>
+        <w:rPr>
+          <w:rFonts w:ascii="Montserrat" w:hAnsi="Montserrat"/>
+          <w:sz w:val="28"/>
+          <w:szCs w:val="28"/>
+          <w:lang w:val="bg-BG"/>
+        </w:rPr>
+      </w:pPr>
+    </w:p>
+    <w:p>
+      <w:pPr>
+        <w:pStyle w:val="ListParagraph"/>
+        <w:rPr>
+          <w:rFonts w:ascii="Montserrat" w:hAnsi="Montserrat"/>
+          <w:sz w:val="28"/>
+          <w:szCs w:val="28"/>
+          <w:lang w:val="bg-BG"/>
+        </w:rPr>
+      </w:pPr>
     </w:p>
     <w:p>
       <w:pPr>
@@ -1463,7 +1606,7 @@
           <w:szCs w:val="40"/>
           <w:lang w:val="bg-BG"/>
         </w:rPr>
-        <w:t>Запознаване с акселерометри</w:t>
+        <w:t>Акселерометри. MEMS акселерометри. Видове акселерометри.</w:t>
       </w:r>
     </w:p>
     <w:p>
@@ -1496,7 +1639,43 @@
           <w:szCs w:val="28"/>
           <w:lang w:val="bg-BG"/>
         </w:rPr>
-        <w:t xml:space="preserve">Акселерометрите са сензор, който измерва </w:t>
+        <w:t>Акселерометрите са сензор</w:t>
+      </w:r>
+      <w:r>
+        <w:rPr>
+          <w:rFonts w:ascii="Montserrat" w:hAnsi="Montserrat"/>
+          <w:sz w:val="28"/>
+          <w:szCs w:val="28"/>
+          <w:lang w:val="bg-BG"/>
+        </w:rPr>
+        <w:t>и</w:t>
+      </w:r>
+      <w:r>
+        <w:rPr>
+          <w:rFonts w:ascii="Montserrat" w:hAnsi="Montserrat"/>
+          <w:sz w:val="28"/>
+          <w:szCs w:val="28"/>
+          <w:lang w:val="bg-BG"/>
+        </w:rPr>
+        <w:t>, който измерва</w:t>
+      </w:r>
+      <w:r>
+        <w:rPr>
+          <w:rFonts w:ascii="Montserrat" w:hAnsi="Montserrat"/>
+          <w:sz w:val="28"/>
+          <w:szCs w:val="28"/>
+          <w:lang w:val="bg-BG"/>
+        </w:rPr>
+        <w:t>т</w:t>
+      </w:r>
+      <w:r>
+        <w:rPr>
+          <w:rFonts w:ascii="Montserrat" w:hAnsi="Montserrat"/>
+          <w:sz w:val="28"/>
+          <w:szCs w:val="28"/>
+          <w:lang w:val="bg-BG"/>
+        </w:rPr>
+        <w:t xml:space="preserve"> </w:t>
       </w:r>
       <w:r>
         <w:rPr>
@@ -1523,16 +1702,16 @@
           <w:szCs w:val="28"/>
           <w:lang w:val="bg-BG"/>
         </w:rPr>
-        <w:t xml:space="preserve"> и </w:t>
-      </w:r>
-      <w:r>
-        <w:rPr>
-          <w:rFonts w:ascii="Montserrat" w:hAnsi="Montserrat"/>
-          <w:sz w:val="28"/>
-          <w:szCs w:val="28"/>
-          <w:lang w:val="bg-BG"/>
-        </w:rPr>
-        <w:t xml:space="preserve"> измери ускорение, но основните видове са следните:</w:t>
+        <w:t xml:space="preserve">, </w:t>
+      </w:r>
+      <w:r>
+        <w:rPr>
+          <w:rFonts w:ascii="Montserrat" w:hAnsi="Montserrat"/>
+          <w:sz w:val="28"/>
+          <w:szCs w:val="28"/>
+          <w:lang w:val="bg-BG"/>
+        </w:rPr>
+        <w:t>но основните видове са следните:</w:t>
       </w:r>
     </w:p>
     <w:p>
@@ -1829,10 +2008,27 @@
     <w:p>
       <w:pPr>
         <w:pStyle w:val="ListParagraph"/>
-        <w:numPr>
-          <w:ilvl w:val="1"/>
-          <w:numId w:val="2"/>
-        </w:numPr>
+        <w:ind w:left="1080"/>
+        <w:rPr>
+          <w:rFonts w:ascii="Montserrat" w:hAnsi="Montserrat"/>
+          <w:sz w:val="28"/>
+          <w:szCs w:val="28"/>
+          <w:lang w:val="bg-BG"/>
+        </w:rPr>
+      </w:pPr>
+      <w:r>
+        <w:rPr>
+          <w:rFonts w:ascii="Montserrat" w:hAnsi="Montserrat"/>
+          <w:sz w:val="28"/>
+          <w:szCs w:val="28"/>
+          <w:lang w:val="bg-BG"/>
+        </w:rPr>
+        <w:t>Сега ще разгледаме по-подробно MEMS акселерометрите.</w:t>
+      </w:r>
+    </w:p>
+    <w:p>
+      <w:pPr>
+        <w:pStyle w:val="ListParagraph"/>
         <w:ind w:left="1080"/>
         <w:rPr>
           <w:rFonts w:ascii="Montserrat" w:hAnsi="Montserrat"/>
@@ -1841,82 +2037,6 @@
           <w:lang w:val="bg-BG"/>
         </w:rPr>
       </w:pPr>
-      <w:r>
-        <w:rPr>
-          <w:rFonts w:ascii="Montserrat" w:hAnsi="Montserrat"/>
-          <w:sz w:val="40"/>
-          <w:szCs w:val="40"/>
-        </w:rPr>
-        <w:t xml:space="preserve">MEMS </w:t>
-      </w:r>
-      <w:r>
-        <w:rPr>
-          <w:rFonts w:ascii="Montserrat" w:hAnsi="Montserrat"/>
-          <w:sz w:val="40"/>
-          <w:szCs w:val="40"/>
-          <w:lang w:val="bg-BG"/>
-        </w:rPr>
-        <w:t>акселерометри</w:t>
-      </w:r>
-    </w:p>
-    <w:p>
-      <w:pPr>
-        <w:pStyle w:val="ListParagraph"/>
-        <w:ind w:left="1080"/>
-        <w:rPr>
-          <w:rFonts w:ascii="Montserrat" w:hAnsi="Montserrat"/>
-          <w:sz w:val="40"/>
-          <w:szCs w:val="40"/>
-          <w:lang w:val="bg-BG"/>
-        </w:rPr>
-      </w:pPr>
-    </w:p>
-    <w:p>
-      <w:pPr>
-        <w:pStyle w:val="ListParagraph"/>
-        <w:ind w:left="1080"/>
-        <w:rPr>
-          <w:rFonts w:ascii="Montserrat" w:hAnsi="Montserrat"/>
-          <w:sz w:val="28"/>
-          <w:szCs w:val="28"/>
-          <w:lang w:val="bg-BG"/>
-        </w:rPr>
-      </w:pPr>
-      <w:r>
-        <w:rPr>
-          <w:rFonts w:ascii="Montserrat" w:hAnsi="Montserrat"/>
-          <w:sz w:val="28"/>
-          <w:szCs w:val="28"/>
-        </w:rPr>
-        <w:t>MEMS</w:t>
-      </w:r>
-      <w:r>
-        <w:rPr>
-          <w:rFonts w:ascii="Montserrat" w:hAnsi="Montserrat"/>
-          <w:sz w:val="28"/>
-          <w:szCs w:val="28"/>
-          <w:lang w:val="bg-BG"/>
-        </w:rPr>
-        <w:t xml:space="preserve"> акс</w:t>
-      </w:r>
-      <w:r>
-        <w:rPr>
-          <w:rFonts w:ascii="Montserrat" w:hAnsi="Montserrat"/>
-          <w:sz w:val="28"/>
-          <w:szCs w:val="28"/>
-          <w:lang w:val="bg-BG"/>
-        </w:rPr>
-        <w:t>елерометрите са един от многото видове, като едно от предимствата са им, че имат малки размери и лесно могат да бъдат използвани</w:t>
-      </w:r>
-      <w:r>
-        <w:rPr>
-          <w:rFonts w:ascii="Montserrat" w:hAnsi="Montserrat"/>
-          <w:sz w:val="28"/>
-          <w:szCs w:val="28"/>
-          <w:lang w:val="bg-BG"/>
-        </w:rPr>
-        <w:t xml:space="preserve"> в проекти където има ограничено място.</w:t>
-      </w:r>
     </w:p>
     <w:p>
       <w:pPr>
@@ -1985,7 +2105,264 @@
           <w:szCs w:val="28"/>
           <w:lang w:val="bg-BG"/>
         </w:rPr>
-        <w:t>и такъв вид акселерометри се изработва от силиций.</w:t>
+        <w:t>и такъв вид акселерометри се изработва от силиций</w:t>
+      </w:r>
+      <w:r>
+        <w:rPr>
+          <w:rFonts w:ascii="Montserrat" w:hAnsi="Montserrat"/>
+          <w:sz w:val="28"/>
+          <w:szCs w:val="28"/>
+          <w:lang w:val="bg-BG"/>
+        </w:rPr>
+        <w:t xml:space="preserve"> </w:t>
+      </w:r>
+      <w:r>
+        <w:rPr>
+          <w:rFonts w:ascii="Montserrat" w:hAnsi="Montserrat"/>
+          <w:i/>
+          <w:iCs/>
+          <w:sz w:val="28"/>
+          <w:szCs w:val="28"/>
+          <w:lang w:val="bg-BG"/>
+        </w:rPr>
+        <w:t>(</w:t>
+      </w:r>
+      <w:r>
+        <w:rPr>
+          <w:rFonts w:ascii="Montserrat" w:hAnsi="Montserrat"/>
+          <w:i/>
+          <w:iCs/>
+          <w:color w:val="FF6A00"/>
+          <w:sz w:val="28"/>
+          <w:szCs w:val="28"/>
+          <w:lang w:val="bg-BG"/>
+        </w:rPr>
+        <w:t xml:space="preserve">фигура 1 </w:t>
+      </w:r>
+      <w:r>
+        <w:rPr>
+          <w:rFonts w:ascii="Montserrat" w:hAnsi="Montserrat"/>
+          <w:i/>
+          <w:iCs/>
+          <w:sz w:val="28"/>
+          <w:szCs w:val="28"/>
+          <w:lang w:val="bg-BG"/>
+        </w:rPr>
+        <w:t>показва начина на работа)</w:t>
+      </w:r>
+      <w:r>
+        <w:rPr>
+          <w:rFonts w:ascii="Montserrat" w:hAnsi="Montserrat"/>
+          <w:sz w:val="28"/>
+          <w:szCs w:val="28"/>
+          <w:lang w:val="bg-BG"/>
+        </w:rPr>
+        <w:t>.</w:t>
+      </w:r>
+      <w:r>
+        <w:rPr>
+          <w:rFonts w:ascii="Montserrat" w:hAnsi="Montserrat"/>
+          <w:sz w:val="28"/>
+          <w:szCs w:val="28"/>
+          <w:lang w:val="bg-BG"/>
+        </w:rPr>
+        <w:t xml:space="preserve"> Е</w:t>
+      </w:r>
+      <w:r>
+        <w:rPr>
+          <w:rFonts w:ascii="Montserrat" w:hAnsi="Montserrat"/>
+          <w:sz w:val="28"/>
+          <w:szCs w:val="28"/>
+          <w:lang w:val="bg-BG"/>
+        </w:rPr>
+        <w:t>дно от предимствата са им, че имат малки размери и лесно могат да бъдат използвани</w:t>
+      </w:r>
+      <w:r>
+        <w:rPr>
+          <w:rFonts w:ascii="Montserrat" w:hAnsi="Montserrat"/>
+          <w:sz w:val="28"/>
+          <w:szCs w:val="28"/>
+          <w:lang w:val="bg-BG"/>
+        </w:rPr>
+        <w:t xml:space="preserve"> в проекти където има ограничено място.</w:t>
+      </w:r>
+      <w:r>
+        <w:rPr>
+          <w:rFonts w:ascii="Montserrat" w:hAnsi="Montserrat"/>
+          <w:sz w:val="28"/>
+          <w:szCs w:val="28"/>
+          <w:lang w:val="bg-BG"/>
+        </w:rPr>
+        <w:t xml:space="preserve"> </w:t>
+      </w:r>
+    </w:p>
+    <w:p>
+      <w:pPr>
+        <w:pStyle w:val="ListParagraph"/>
+        <w:ind w:left="1080"/>
+        <w:rPr>
+          <w:rFonts w:ascii="Montserrat" w:hAnsi="Montserrat"/>
+          <w:sz w:val="28"/>
+          <w:szCs w:val="28"/>
+          <w:lang w:val="bg-BG"/>
+        </w:rPr>
+      </w:pPr>
+    </w:p>
+    <w:p>
+      <w:pPr>
+        <w:pStyle w:val="ListParagraph"/>
+        <w:ind w:left="1080"/>
+        <w:rPr>
+          <w:rFonts w:ascii="Montserrat" w:hAnsi="Montserrat"/>
+          <w:color w:val="3B3838" w:themeColor="background2" w:themeShade="40"/>
+          <w:sz w:val="28"/>
+          <w:szCs w:val="28"/>
+          <w:lang w:val="bg-BG"/>
+        </w:rPr>
+      </w:pPr>
+      <w:r>
+        <w:rPr>
+          <w:rFonts w:ascii="Montserrat" w:hAnsi="Montserrat"/>
+          <w:color w:val="3B3838" w:themeColor="background2" w:themeShade="40"/>
+          <w:sz w:val="28"/>
+          <w:szCs w:val="28"/>
+          <w:lang w:val="bg-BG"/>
+        </w:rPr>
+        <w:t>Акселерометрите намират много приложени</w:t>
+      </w:r>
+      <w:r>
+        <w:rPr>
+          <w:rFonts w:ascii="Montserrat" w:hAnsi="Montserrat"/>
+          <w:color w:val="3B3838" w:themeColor="background2" w:themeShade="40"/>
+          <w:sz w:val="28"/>
+          <w:szCs w:val="28"/>
+          <w:lang w:val="bg-BG"/>
+        </w:rPr>
+        <w:t>я</w:t>
+      </w:r>
+      <w:r>
+        <w:rPr>
+          <w:rFonts w:ascii="Montserrat" w:hAnsi="Montserrat"/>
+          <w:color w:val="3B3838" w:themeColor="background2" w:themeShade="40"/>
+          <w:sz w:val="28"/>
+          <w:szCs w:val="28"/>
+          <w:lang w:val="bg-BG"/>
+        </w:rPr>
+        <w:t xml:space="preserve"> в индустрията, както и </w:t>
+      </w:r>
+      <w:r>
+        <w:rPr>
+          <w:rFonts w:ascii="Montserrat" w:hAnsi="Montserrat"/>
+          <w:color w:val="3B3838" w:themeColor="background2" w:themeShade="40"/>
+          <w:sz w:val="28"/>
+          <w:szCs w:val="28"/>
+          <w:lang w:val="bg-BG"/>
+        </w:rPr>
+        <w:t xml:space="preserve">в </w:t>
+      </w:r>
+      <w:r>
+        <w:rPr>
+          <w:rFonts w:ascii="Montserrat" w:hAnsi="Montserrat"/>
+          <w:color w:val="3B3838" w:themeColor="background2" w:themeShade="40"/>
+          <w:sz w:val="28"/>
+          <w:szCs w:val="28"/>
+          <w:lang w:val="bg-BG"/>
+        </w:rPr>
+        <w:t>хоби роботиката и електрониката.</w:t>
+      </w:r>
+    </w:p>
+    <w:p>
+      <w:pPr>
+        <w:pStyle w:val="ListParagraph"/>
+        <w:ind w:left="1080"/>
+        <w:rPr>
+          <w:rFonts w:ascii="Montserrat" w:hAnsi="Montserrat"/>
+          <w:color w:val="3B3838" w:themeColor="background2" w:themeShade="40"/>
+          <w:sz w:val="28"/>
+          <w:szCs w:val="28"/>
+          <w:lang w:val="bg-BG"/>
+        </w:rPr>
+      </w:pPr>
+    </w:p>
+    <w:p>
+      <w:pPr>
+        <w:pStyle w:val="ListParagraph"/>
+        <w:numPr>
+          <w:ilvl w:val="2"/>
+          <w:numId w:val="9"/>
+        </w:numPr>
+        <w:ind w:left="1710"/>
+        <w:rPr>
+          <w:rFonts w:ascii="Montserrat" w:hAnsi="Montserrat"/>
+          <w:color w:val="3B3838" w:themeColor="background2" w:themeShade="40"/>
+          <w:sz w:val="28"/>
+          <w:szCs w:val="28"/>
+          <w:lang w:val="bg-BG"/>
+        </w:rPr>
+      </w:pPr>
+      <w:r>
+        <w:rPr>
+          <w:rFonts w:ascii="Montserrat" w:hAnsi="Montserrat"/>
+          <w:color w:val="3B3838" w:themeColor="background2" w:themeShade="40"/>
+          <w:sz w:val="28"/>
+          <w:szCs w:val="28"/>
+          <w:lang w:val="bg-BG"/>
+        </w:rPr>
+        <w:t>Използват се за диагностика на машини, като се следи за вибрации и колко са силни.</w:t>
+      </w:r>
+    </w:p>
+    <w:p>
+      <w:pPr>
+        <w:pStyle w:val="ListParagraph"/>
+        <w:numPr>
+          <w:ilvl w:val="2"/>
+          <w:numId w:val="9"/>
+        </w:numPr>
+        <w:ind w:left="1710"/>
+        <w:rPr>
+          <w:rFonts w:ascii="Montserrat" w:hAnsi="Montserrat"/>
+          <w:color w:val="3B3838" w:themeColor="background2" w:themeShade="40"/>
+          <w:sz w:val="28"/>
+          <w:szCs w:val="28"/>
+          <w:lang w:val="bg-BG"/>
+        </w:rPr>
+      </w:pPr>
+      <w:r>
+        <w:rPr>
+          <w:rFonts w:ascii="Montserrat" w:hAnsi="Montserrat"/>
+          <w:color w:val="3B3838" w:themeColor="background2" w:themeShade="40"/>
+          <w:sz w:val="28"/>
+          <w:szCs w:val="28"/>
+          <w:lang w:val="bg-BG"/>
+        </w:rPr>
+        <w:t>Служат за да се измерва ускорението на роботи, например мобилни роботи.</w:t>
+      </w:r>
+    </w:p>
+    <w:p>
+      <w:pPr>
+        <w:pStyle w:val="ListParagraph"/>
+        <w:numPr>
+          <w:ilvl w:val="2"/>
+          <w:numId w:val="9"/>
+        </w:numPr>
+        <w:ind w:left="1710"/>
+        <w:rPr>
+          <w:rFonts w:ascii="Montserrat" w:hAnsi="Montserrat"/>
+          <w:color w:val="3B3838" w:themeColor="background2" w:themeShade="40"/>
+          <w:sz w:val="28"/>
+          <w:szCs w:val="28"/>
+          <w:lang w:val="bg-BG"/>
+        </w:rPr>
+      </w:pPr>
+      <w:r>
+        <w:rPr>
+          <w:rFonts w:ascii="Montserrat" w:hAnsi="Montserrat"/>
+          <w:color w:val="3B3838" w:themeColor="background2" w:themeShade="40"/>
+          <w:sz w:val="28"/>
+          <w:szCs w:val="28"/>
+          <w:lang w:val="bg-BG"/>
+        </w:rPr>
+        <w:t>Намират приложение в донове и самолети.</w:t>
       </w:r>
     </w:p>
     <w:p>
@@ -2014,7 +2391,6 @@
           <w:szCs w:val="28"/>
           <w:lang w:val="bg-BG"/>
         </w:rPr>
-        <w:lastRenderedPageBreak/>
         <w:drawing>
           <wp:inline distT="0" distB="0" distL="0" distR="0" wp14:anchorId="4D584F5C" wp14:editId="3410D66A">
             <wp:extent cx="4762500" cy="4419600"/>
@@ -2031,7 +2407,7 @@
                     <pic:cNvPicPr/>
                   </pic:nvPicPr>
                   <pic:blipFill>
-                    <a:blip r:embed="rId8">
+                    <a:blip r:embed="rId12">
                       <a:extLst>
                         <a:ext uri="{28A0092B-C50C-407E-A947-70E740481C1C}">
                           <a14:useLocalDpi xmlns:a14="http://schemas.microsoft.com/office/drawing/2010/main" val="0"/>
@@ -2223,6 +2599,90 @@
     <w:p>
       <w:pPr>
         <w:pStyle w:val="ListParagraph"/>
+        <w:ind w:left="1080"/>
+        <w:rPr>
+          <w:rFonts w:ascii="Montserrat" w:hAnsi="Montserrat"/>
+          <w:sz w:val="40"/>
+          <w:szCs w:val="40"/>
+          <w:lang w:val="bg-BG"/>
+        </w:rPr>
+      </w:pPr>
+    </w:p>
+    <w:p>
+      <w:pPr>
+        <w:pStyle w:val="ListParagraph"/>
+        <w:ind w:left="1080"/>
+        <w:rPr>
+          <w:rFonts w:ascii="Montserrat" w:hAnsi="Montserrat"/>
+          <w:sz w:val="40"/>
+          <w:szCs w:val="40"/>
+          <w:lang w:val="bg-BG"/>
+        </w:rPr>
+      </w:pPr>
+    </w:p>
+    <w:p>
+      <w:pPr>
+        <w:pStyle w:val="ListParagraph"/>
+        <w:ind w:left="1080"/>
+        <w:rPr>
+          <w:rFonts w:ascii="Montserrat" w:hAnsi="Montserrat"/>
+          <w:sz w:val="40"/>
+          <w:szCs w:val="40"/>
+          <w:lang w:val="bg-BG"/>
+        </w:rPr>
+      </w:pPr>
+    </w:p>
+    <w:p>
+      <w:pPr>
+        <w:pStyle w:val="ListParagraph"/>
+        <w:ind w:left="1080"/>
+        <w:rPr>
+          <w:rFonts w:ascii="Montserrat" w:hAnsi="Montserrat"/>
+          <w:sz w:val="40"/>
+          <w:szCs w:val="40"/>
+          <w:lang w:val="bg-BG"/>
+        </w:rPr>
+      </w:pPr>
+    </w:p>
+    <w:p>
+      <w:pPr>
+        <w:pStyle w:val="ListParagraph"/>
+        <w:ind w:left="1080"/>
+        <w:rPr>
+          <w:rFonts w:ascii="Montserrat" w:hAnsi="Montserrat"/>
+          <w:sz w:val="40"/>
+          <w:szCs w:val="40"/>
+          <w:lang w:val="bg-BG"/>
+        </w:rPr>
+      </w:pPr>
+    </w:p>
+    <w:p>
+      <w:pPr>
+        <w:pStyle w:val="ListParagraph"/>
+        <w:ind w:left="1080"/>
+        <w:rPr>
+          <w:rFonts w:ascii="Montserrat" w:hAnsi="Montserrat"/>
+          <w:sz w:val="40"/>
+          <w:szCs w:val="40"/>
+          <w:lang w:val="bg-BG"/>
+        </w:rPr>
+      </w:pPr>
+    </w:p>
+    <w:p>
+      <w:pPr>
+        <w:pStyle w:val="ListParagraph"/>
+        <w:ind w:left="1080"/>
+        <w:rPr>
+          <w:rFonts w:ascii="Montserrat" w:hAnsi="Montserrat"/>
+          <w:sz w:val="40"/>
+          <w:szCs w:val="40"/>
+          <w:lang w:val="bg-BG"/>
+        </w:rPr>
+      </w:pPr>
+    </w:p>
+    <w:p>
+      <w:pPr>
+        <w:pStyle w:val="ListParagraph"/>
         <w:numPr>
           <w:ilvl w:val="1"/>
           <w:numId w:val="2"/>
@@ -2242,6 +2702,7 @@
           <w:szCs w:val="40"/>
           <w:lang w:val="bg-BG"/>
         </w:rPr>
+        <w:lastRenderedPageBreak/>
         <w:t>Видове грешки</w:t>
       </w:r>
     </w:p>
@@ -2263,108 +2724,7 @@
           <w:szCs w:val="28"/>
           <w:lang w:val="bg-BG"/>
         </w:rPr>
-        <w:t xml:space="preserve">Като всяко измервателно устройство и при акселерометрите има различни видове грешки които се наблюдават. </w:t>
-      </w:r>
-      <w:r>
-        <w:rPr>
-          <w:rFonts w:ascii="Montserrat" w:hAnsi="Montserrat"/>
-          <w:sz w:val="28"/>
-          <w:szCs w:val="28"/>
-          <w:lang w:val="bg-BG"/>
-        </w:rPr>
-        <w:t xml:space="preserve"> Основните видове, които се получават при производството са:</w:t>
-      </w:r>
-    </w:p>
-    <w:p>
-      <w:pPr>
-        <w:pStyle w:val="ListParagraph"/>
-        <w:numPr>
-          <w:ilvl w:val="2"/>
-          <w:numId w:val="2"/>
-        </w:numPr>
-        <w:rPr>
-          <w:rFonts w:ascii="Montserrat" w:hAnsi="Montserrat"/>
-          <w:sz w:val="28"/>
-          <w:szCs w:val="28"/>
-          <w:lang w:val="bg-BG"/>
-        </w:rPr>
-      </w:pPr>
-      <w:bookmarkStart w:id="1" w:name="_Hlk44842611"/>
-      <w:r>
-        <w:rPr>
-          <w:rFonts w:ascii="Montserrat" w:hAnsi="Montserrat"/>
-          <w:sz w:val="28"/>
-          <w:szCs w:val="28"/>
-          <w:lang w:val="bg-BG"/>
-        </w:rPr>
-        <w:t>Постоянно отклонение</w:t>
-      </w:r>
-    </w:p>
-    <w:bookmarkEnd w:id="1"/>
-    <w:p>
-      <w:pPr>
-        <w:pStyle w:val="ListParagraph"/>
-        <w:numPr>
-          <w:ilvl w:val="2"/>
-          <w:numId w:val="2"/>
-        </w:numPr>
-        <w:rPr>
-          <w:rFonts w:ascii="Montserrat" w:hAnsi="Montserrat"/>
-          <w:sz w:val="28"/>
-          <w:szCs w:val="28"/>
-          <w:lang w:val="bg-BG"/>
-        </w:rPr>
-      </w:pPr>
-      <w:r>
-        <w:rPr>
-          <w:rFonts w:ascii="Montserrat" w:hAnsi="Montserrat"/>
-          <w:sz w:val="28"/>
-          <w:szCs w:val="28"/>
-          <w:lang w:val="bg-BG"/>
-        </w:rPr>
-        <w:t>Отклонения</w:t>
-      </w:r>
-      <w:r>
-        <w:rPr>
-          <w:rFonts w:ascii="Montserrat" w:hAnsi="Montserrat"/>
-          <w:sz w:val="28"/>
-          <w:szCs w:val="28"/>
-          <w:lang w:val="bg-BG"/>
-        </w:rPr>
-        <w:t xml:space="preserve"> в мерните единици</w:t>
-      </w:r>
-    </w:p>
-    <w:p>
-      <w:pPr>
-        <w:pStyle w:val="ListParagraph"/>
-        <w:numPr>
-          <w:ilvl w:val="2"/>
-          <w:numId w:val="2"/>
-        </w:numPr>
-        <w:rPr>
-          <w:rFonts w:ascii="Montserrat" w:hAnsi="Montserrat"/>
-          <w:sz w:val="28"/>
-          <w:szCs w:val="28"/>
-          <w:lang w:val="bg-BG"/>
-        </w:rPr>
-      </w:pPr>
-      <w:r>
-        <w:rPr>
-          <w:rFonts w:ascii="Montserrat" w:hAnsi="Montserrat"/>
-          <w:sz w:val="28"/>
-          <w:szCs w:val="28"/>
-          <w:lang w:val="bg-BG"/>
-        </w:rPr>
-        <w:t>Г</w:t>
-      </w:r>
-      <w:r>
-        <w:rPr>
-          <w:rFonts w:ascii="Montserrat" w:hAnsi="Montserrat"/>
-          <w:sz w:val="28"/>
-          <w:szCs w:val="28"/>
-          <w:lang w:val="bg-BG"/>
-        </w:rPr>
-        <w:t>решки</w:t>
+        <w:t>Като всяко измервателно устройство и при акселерометрите има различни видове грешки</w:t>
       </w:r>
       <w:r>
         <w:rPr>
@@ -2382,159 +2742,25 @@
           <w:szCs w:val="28"/>
           <w:lang w:val="bg-BG"/>
         </w:rPr>
-        <w:t xml:space="preserve"> които идват от </w:t>
-      </w:r>
-      <w:proofErr w:type="spellStart"/>
-      <w:r>
-        <w:rPr>
-          <w:rFonts w:ascii="Montserrat" w:hAnsi="Montserrat"/>
-          <w:sz w:val="28"/>
-          <w:szCs w:val="28"/>
-          <w:lang w:val="bg-BG"/>
-        </w:rPr>
-        <w:t>неортогоналността</w:t>
-      </w:r>
-      <w:proofErr w:type="spellEnd"/>
-      <w:r>
-        <w:rPr>
-          <w:rFonts w:ascii="Montserrat" w:hAnsi="Montserrat"/>
-          <w:sz w:val="28"/>
-          <w:szCs w:val="28"/>
-          <w:lang w:val="bg-BG"/>
-        </w:rPr>
-        <w:t xml:space="preserve"> на осите</w:t>
-      </w:r>
-    </w:p>
-    <w:p>
-      <w:pPr>
-        <w:pStyle w:val="ListParagraph"/>
-        <w:ind w:left="1080"/>
-        <w:rPr>
-          <w:rFonts w:ascii="Montserrat" w:hAnsi="Montserrat"/>
-          <w:sz w:val="28"/>
-          <w:szCs w:val="28"/>
-          <w:lang w:val="bg-BG"/>
-        </w:rPr>
-      </w:pPr>
-    </w:p>
-    <w:p>
-      <w:pPr>
-        <w:pStyle w:val="ListParagraph"/>
-        <w:ind w:left="1080"/>
-        <w:rPr>
-          <w:rFonts w:ascii="Montserrat" w:hAnsi="Montserrat"/>
-          <w:sz w:val="28"/>
-          <w:szCs w:val="28"/>
-          <w:lang w:val="bg-BG"/>
-        </w:rPr>
-      </w:pPr>
-      <w:r>
-        <w:rPr>
-          <w:rFonts w:ascii="Montserrat" w:hAnsi="Montserrat"/>
-          <w:sz w:val="28"/>
-          <w:szCs w:val="28"/>
-          <w:lang w:val="bg-BG"/>
-        </w:rPr>
-        <w:lastRenderedPageBreak/>
-        <w:t xml:space="preserve">Освен тези грешки има и други грешки. Например грешки, които се появяват </w:t>
-      </w:r>
-      <w:r>
-        <w:rPr>
-          <w:rFonts w:ascii="Montserrat" w:hAnsi="Montserrat"/>
-          <w:sz w:val="28"/>
-          <w:szCs w:val="28"/>
-          <w:lang w:val="bg-BG"/>
-        </w:rPr>
-        <w:t>заради условията при,</w:t>
-      </w:r>
-      <w:r>
-        <w:rPr>
-          <w:rFonts w:ascii="Montserrat" w:hAnsi="Montserrat"/>
-          <w:sz w:val="28"/>
-          <w:szCs w:val="28"/>
-          <w:lang w:val="bg-BG"/>
-        </w:rPr>
-        <w:t xml:space="preserve"> </w:t>
-      </w:r>
-      <w:r>
-        <w:rPr>
-          <w:rFonts w:ascii="Montserrat" w:hAnsi="Montserrat"/>
-          <w:sz w:val="28"/>
-          <w:szCs w:val="28"/>
-          <w:lang w:val="bg-BG"/>
-        </w:rPr>
-        <w:t xml:space="preserve">които работи </w:t>
-      </w:r>
-      <w:proofErr w:type="spellStart"/>
-      <w:r>
-        <w:rPr>
-          <w:rFonts w:ascii="Montserrat" w:hAnsi="Montserrat"/>
-          <w:sz w:val="28"/>
-          <w:szCs w:val="28"/>
-          <w:lang w:val="bg-BG"/>
-        </w:rPr>
-        <w:t>акселерометъра</w:t>
-      </w:r>
-      <w:proofErr w:type="spellEnd"/>
-      <w:r>
-        <w:rPr>
-          <w:rFonts w:ascii="Montserrat" w:hAnsi="Montserrat"/>
-          <w:sz w:val="28"/>
-          <w:szCs w:val="28"/>
-          <w:lang w:val="bg-BG"/>
-        </w:rPr>
-        <w:t xml:space="preserve"> или електромагнитен шум. </w:t>
-      </w:r>
-    </w:p>
-    <w:p>
-      <w:pPr>
-        <w:pStyle w:val="ListParagraph"/>
-        <w:ind w:left="1080"/>
-        <w:rPr>
-          <w:rFonts w:ascii="Montserrat" w:hAnsi="Montserrat"/>
-          <w:sz w:val="28"/>
-          <w:szCs w:val="28"/>
-          <w:lang w:val="bg-BG"/>
-        </w:rPr>
-      </w:pPr>
-    </w:p>
-    <w:p>
-      <w:pPr>
-        <w:pStyle w:val="ListParagraph"/>
-        <w:ind w:left="1080"/>
-        <w:rPr>
-          <w:rFonts w:ascii="Montserrat" w:hAnsi="Montserrat"/>
-          <w:sz w:val="28"/>
-          <w:szCs w:val="28"/>
-          <w:lang w:val="bg-BG"/>
-        </w:rPr>
-      </w:pPr>
-      <w:r>
-        <w:rPr>
-          <w:rFonts w:ascii="Montserrat" w:hAnsi="Montserrat"/>
-          <w:sz w:val="28"/>
-          <w:szCs w:val="28"/>
-          <w:lang w:val="bg-BG"/>
-        </w:rPr>
-        <w:t xml:space="preserve">Този проект се фокусира върху </w:t>
-      </w:r>
-      <w:r>
-        <w:rPr>
-          <w:rFonts w:ascii="Montserrat" w:hAnsi="Montserrat"/>
-          <w:sz w:val="28"/>
-          <w:szCs w:val="28"/>
-          <w:lang w:val="bg-BG"/>
-        </w:rPr>
-        <w:t>коригирането</w:t>
-      </w:r>
-      <w:r>
-        <w:rPr>
-          <w:rFonts w:ascii="Montserrat" w:hAnsi="Montserrat"/>
-          <w:sz w:val="28"/>
-          <w:szCs w:val="28"/>
-          <w:lang w:val="bg-BG"/>
-        </w:rPr>
-        <w:t xml:space="preserve"> на грешките, които се получават при производството. Поради тази причина е важно те да се обяснят в по-подробно.</w:t>
+        <w:t xml:space="preserve"> които се наблюдават. </w:t>
+      </w:r>
+      <w:r>
+        <w:rPr>
+          <w:rFonts w:ascii="Montserrat" w:hAnsi="Montserrat"/>
+          <w:sz w:val="28"/>
+          <w:szCs w:val="28"/>
+          <w:lang w:val="bg-BG"/>
+        </w:rPr>
+        <w:t xml:space="preserve"> Основните видове, които се получават при производството са</w:t>
+      </w:r>
+      <w:r>
+        <w:rPr>
+          <w:rFonts w:ascii="Montserrat" w:hAnsi="Montserrat"/>
+          <w:sz w:val="28"/>
+          <w:szCs w:val="28"/>
+          <w:lang w:val="bg-BG"/>
+        </w:rPr>
+        <w:t>,</w:t>
       </w:r>
     </w:p>
     <w:p>
@@ -2591,16 +2817,70 @@
           <w:szCs w:val="28"/>
           <w:lang w:val="bg-BG"/>
         </w:rPr>
-        <w:t>Това е някакъв постоянен офсет, който възниква при производство. При такава грешка, при положение на покой сензора може да показва ус</w:t>
-      </w:r>
-      <w:r>
-        <w:rPr>
-          <w:rFonts w:ascii="Montserrat" w:hAnsi="Montserrat"/>
-          <w:sz w:val="28"/>
-          <w:szCs w:val="28"/>
-          <w:lang w:val="bg-BG"/>
-        </w:rPr>
-        <w:t>корение различно от (</w:t>
+        <w:t xml:space="preserve">Това е </w:t>
+      </w:r>
+      <w:r>
+        <w:rPr>
+          <w:rFonts w:ascii="Montserrat" w:hAnsi="Montserrat"/>
+          <w:sz w:val="28"/>
+          <w:szCs w:val="28"/>
+          <w:lang w:val="bg-BG"/>
+        </w:rPr>
+        <w:t>постоянно отклонение, което</w:t>
+      </w:r>
+      <w:r>
+        <w:rPr>
+          <w:rFonts w:ascii="Montserrat" w:hAnsi="Montserrat"/>
+          <w:sz w:val="28"/>
+          <w:szCs w:val="28"/>
+          <w:lang w:val="bg-BG"/>
+        </w:rPr>
+        <w:t xml:space="preserve"> възниква при производство. </w:t>
+      </w:r>
+      <w:r>
+        <w:rPr>
+          <w:rFonts w:ascii="Montserrat" w:hAnsi="Montserrat"/>
+          <w:sz w:val="28"/>
+          <w:szCs w:val="28"/>
+          <w:lang w:val="bg-BG"/>
+        </w:rPr>
+        <w:t>В такъв случай в</w:t>
+      </w:r>
+      <w:r>
+        <w:rPr>
+          <w:rFonts w:ascii="Montserrat" w:hAnsi="Montserrat"/>
+          <w:sz w:val="28"/>
+          <w:szCs w:val="28"/>
+          <w:lang w:val="bg-BG"/>
+        </w:rPr>
+        <w:t xml:space="preserve"> положение на покой сензора може да показва ус</w:t>
+      </w:r>
+      <w:r>
+        <w:rPr>
+          <w:rFonts w:ascii="Montserrat" w:hAnsi="Montserrat"/>
+          <w:sz w:val="28"/>
+          <w:szCs w:val="28"/>
+          <w:lang w:val="bg-BG"/>
+        </w:rPr>
+        <w:t>корение</w:t>
+      </w:r>
+      <w:r>
+        <w:rPr>
+          <w:rFonts w:ascii="Montserrat" w:hAnsi="Montserrat"/>
+          <w:sz w:val="28"/>
+          <w:szCs w:val="28"/>
+          <w:lang w:val="bg-BG"/>
+        </w:rPr>
+        <w:t>,</w:t>
+      </w:r>
+      <w:r>
+        <w:rPr>
+          <w:rFonts w:ascii="Montserrat" w:hAnsi="Montserrat"/>
+          <w:sz w:val="28"/>
+          <w:szCs w:val="28"/>
+          <w:lang w:val="bg-BG"/>
+        </w:rPr>
+        <w:t xml:space="preserve"> различно от (</w:t>
       </w:r>
       <w:r>
         <w:rPr>
@@ -2674,7 +2954,25 @@
           <w:szCs w:val="28"/>
           <w:lang w:val="bg-BG"/>
         </w:rPr>
-        <w:t xml:space="preserve">Тази грешка означава, че данните които идват от сензора са в неизвестна за нас мерна единица, (вместо </w:t>
+        <w:t>Тази грешка означава, че данните</w:t>
+      </w:r>
+      <w:r>
+        <w:rPr>
+          <w:rFonts w:ascii="Montserrat" w:hAnsi="Montserrat"/>
+          <w:sz w:val="28"/>
+          <w:szCs w:val="28"/>
+          <w:lang w:val="bg-BG"/>
+        </w:rPr>
+        <w:t>,</w:t>
+      </w:r>
+      <w:r>
+        <w:rPr>
+          <w:rFonts w:ascii="Montserrat" w:hAnsi="Montserrat"/>
+          <w:sz w:val="28"/>
+          <w:szCs w:val="28"/>
+          <w:lang w:val="bg-BG"/>
+        </w:rPr>
+        <w:t xml:space="preserve"> които идват от сензора са в неизвестна за нас мерна единица, вместо </w:t>
       </w:r>
       <w:r>
         <w:rPr>
@@ -2691,7 +2989,16 @@
           <w:szCs w:val="28"/>
           <w:lang w:val="bg-BG"/>
         </w:rPr>
-        <w:t xml:space="preserve"> например)</w:t>
+        <w:t xml:space="preserve"> например</w:t>
+      </w:r>
+      <w:r>
+        <w:rPr>
+          <w:rFonts w:ascii="Montserrat" w:hAnsi="Montserrat"/>
+          <w:sz w:val="28"/>
+          <w:szCs w:val="28"/>
+          <w:lang w:val="bg-BG"/>
+        </w:rPr>
+        <w:t>.</w:t>
       </w:r>
     </w:p>
     <w:p>
@@ -2784,25 +3091,106 @@
           <w:szCs w:val="28"/>
           <w:lang w:val="bg-BG"/>
         </w:rPr>
-        <w:t xml:space="preserve">не са ортогонални една на друга и това води до </w:t>
-      </w:r>
-      <w:r>
-        <w:rPr>
-          <w:rFonts w:ascii="Montserrat" w:hAnsi="Montserrat"/>
-          <w:sz w:val="28"/>
-          <w:szCs w:val="28"/>
-          <w:lang w:val="bg-BG"/>
-        </w:rPr>
-        <w:t xml:space="preserve">грешни </w:t>
-      </w:r>
-      <w:r>
-        <w:rPr>
-          <w:rFonts w:ascii="Montserrat" w:hAnsi="Montserrat"/>
-          <w:sz w:val="28"/>
-          <w:szCs w:val="28"/>
-          <w:lang w:val="bg-BG"/>
-        </w:rPr>
-        <w:t>измервания.</w:t>
+        <w:t>не са ортогонални една на друга</w:t>
+      </w:r>
+      <w:r>
+        <w:rPr>
+          <w:rFonts w:ascii="Montserrat" w:hAnsi="Montserrat"/>
+          <w:sz w:val="28"/>
+          <w:szCs w:val="28"/>
+          <w:lang w:val="bg-BG"/>
+        </w:rPr>
+        <w:t xml:space="preserve">. При производството на триосеви акселерометри, очакваме осите да са ортогонални, но тъй като технологията за производство не е съвършена, между осите се наблюдават ъгли между </w:t>
+      </w:r>
+      <m:oMath>
+        <m:sSup>
+          <m:sSupPr>
+            <m:ctrlPr>
+              <w:rPr>
+                <w:rFonts w:ascii="Cambria Math" w:hAnsi="Cambria Math"/>
+                <w:i/>
+                <w:sz w:val="28"/>
+                <w:szCs w:val="28"/>
+                <w:lang w:val="bg-BG"/>
+              </w:rPr>
+            </m:ctrlPr>
+          </m:sSupPr>
+          <m:e>
+            <m:r>
+              <w:rPr>
+                <w:rFonts w:ascii="Cambria Math" w:hAnsi="Cambria Math"/>
+                <w:sz w:val="28"/>
+                <w:szCs w:val="28"/>
+                <w:lang w:val="bg-BG"/>
+              </w:rPr>
+              <m:t>86</m:t>
+            </m:r>
+          </m:e>
+          <m:sup>
+            <m:r>
+              <w:rPr>
+                <w:rFonts w:ascii="Cambria Math" w:hAnsi="Cambria Math"/>
+                <w:sz w:val="28"/>
+                <w:szCs w:val="28"/>
+                <w:lang w:val="bg-BG"/>
+              </w:rPr>
+              <m:t>∘</m:t>
+            </m:r>
+          </m:sup>
+        </m:sSup>
+        <m:r>
+          <w:rPr>
+            <w:rFonts w:ascii="Cambria Math" w:hAnsi="Cambria Math"/>
+            <w:sz w:val="28"/>
+            <w:szCs w:val="28"/>
+            <w:lang w:val="bg-BG"/>
+          </w:rPr>
+          <m:t>-</m:t>
+        </m:r>
+        <m:sSup>
+          <m:sSupPr>
+            <m:ctrlPr>
+              <w:rPr>
+                <w:rFonts w:ascii="Cambria Math" w:hAnsi="Cambria Math"/>
+                <w:i/>
+                <w:sz w:val="28"/>
+                <w:szCs w:val="28"/>
+                <w:lang w:val="bg-BG"/>
+              </w:rPr>
+            </m:ctrlPr>
+          </m:sSupPr>
+          <m:e>
+            <m:r>
+              <w:rPr>
+                <w:rFonts w:ascii="Cambria Math" w:hAnsi="Cambria Math"/>
+                <w:sz w:val="28"/>
+                <w:szCs w:val="28"/>
+                <w:lang w:val="bg-BG"/>
+              </w:rPr>
+              <m:t>94</m:t>
+            </m:r>
+          </m:e>
+          <m:sup>
+            <m:r>
+              <w:rPr>
+                <w:rFonts w:ascii="Cambria Math" w:hAnsi="Cambria Math"/>
+                <w:sz w:val="28"/>
+                <w:szCs w:val="28"/>
+                <w:lang w:val="bg-BG"/>
+              </w:rPr>
+              <m:t>∘</m:t>
+            </m:r>
+          </m:sup>
+        </m:sSup>
+      </m:oMath>
+      <w:r>
+        <w:rPr>
+          <w:rFonts w:ascii="Montserrat" w:eastAsiaTheme="minorEastAsia" w:hAnsi="Montserrat"/>
+          <w:sz w:val="28"/>
+          <w:szCs w:val="28"/>
+          <w:lang w:val="bg-BG"/>
+        </w:rPr>
+        <w:t>. Тези отклонения водят го нежелани грешки.</w:t>
       </w:r>
     </w:p>
     <w:p>
@@ -2820,14 +3208,43 @@
     <w:p>
       <w:pPr>
         <w:pStyle w:val="ListParagraph"/>
-        <w:ind w:left="1440"/>
-        <w:rPr>
-          <w:rFonts w:ascii="Montserrat" w:hAnsi="Montserrat"/>
-          <w:sz w:val="28"/>
-          <w:szCs w:val="28"/>
-          <w:lang w:val="bg-BG"/>
-        </w:rPr>
-      </w:pPr>
+        <w:ind w:left="1080"/>
+        <w:rPr>
+          <w:rFonts w:ascii="Montserrat" w:hAnsi="Montserrat"/>
+          <w:sz w:val="28"/>
+          <w:szCs w:val="28"/>
+          <w:lang w:val="bg-BG"/>
+        </w:rPr>
+      </w:pPr>
+      <w:r>
+        <w:rPr>
+          <w:rFonts w:ascii="Montserrat" w:hAnsi="Montserrat"/>
+          <w:sz w:val="28"/>
+          <w:szCs w:val="28"/>
+          <w:lang w:val="bg-BG"/>
+        </w:rPr>
+        <w:t xml:space="preserve">Освен тези грешки възникват други грешки. Например грешки, които се появяват заради условията, при които работи </w:t>
+      </w:r>
+      <w:proofErr w:type="spellStart"/>
+      <w:r>
+        <w:rPr>
+          <w:rFonts w:ascii="Montserrat" w:hAnsi="Montserrat"/>
+          <w:sz w:val="28"/>
+          <w:szCs w:val="28"/>
+          <w:lang w:val="bg-BG"/>
+        </w:rPr>
+        <w:t>акселерометърът</w:t>
+      </w:r>
+      <w:proofErr w:type="spellEnd"/>
+      <w:r>
+        <w:rPr>
+          <w:rFonts w:ascii="Montserrat" w:hAnsi="Montserrat"/>
+          <w:sz w:val="28"/>
+          <w:szCs w:val="28"/>
+          <w:lang w:val="bg-BG"/>
+        </w:rPr>
+        <w:t xml:space="preserve"> или електромагнитен шум. </w:t>
+      </w:r>
     </w:p>
     <w:p>
       <w:pPr>
@@ -2896,9 +3313,39 @@
           <w:szCs w:val="44"/>
           <w:lang w:val="bg-BG"/>
         </w:rPr>
-        <w:lastRenderedPageBreak/>
-        <w:t>Математически модел</w:t>
-      </w:r>
+        <w:t xml:space="preserve">Калибриране на </w:t>
+      </w:r>
+      <w:r>
+        <w:rPr>
+          <w:rFonts w:ascii="Montserrat ExtraBold" w:hAnsi="Montserrat ExtraBold"/>
+          <w:color w:val="FF6A00"/>
+          <w:sz w:val="44"/>
+          <w:szCs w:val="44"/>
+        </w:rPr>
+        <w:t>MEMS</w:t>
+      </w:r>
+      <w:r>
+        <w:rPr>
+          <w:rFonts w:ascii="Montserrat ExtraBold" w:hAnsi="Montserrat ExtraBold"/>
+          <w:color w:val="FF6A00"/>
+          <w:sz w:val="44"/>
+          <w:szCs w:val="44"/>
+          <w:lang w:val="bg-BG"/>
+        </w:rPr>
+        <w:t xml:space="preserve"> акселерометри</w:t>
+      </w:r>
+    </w:p>
+    <w:p>
+      <w:pPr>
+        <w:pStyle w:val="ListParagraph"/>
+        <w:rPr>
+          <w:rFonts w:ascii="Montserrat ExtraBold" w:hAnsi="Montserrat ExtraBold"/>
+          <w:color w:val="FF6A00"/>
+          <w:sz w:val="44"/>
+          <w:szCs w:val="44"/>
+          <w:lang w:val="bg-BG"/>
+        </w:rPr>
+      </w:pPr>
     </w:p>
     <w:p>
       <w:pPr>
@@ -2922,7 +3369,7 @@
           <w:szCs w:val="40"/>
           <w:lang w:val="bg-BG"/>
         </w:rPr>
-        <w:t>Входни данни</w:t>
+        <w:t>Постановка на математическата задача</w:t>
       </w:r>
     </w:p>
     <w:p>
@@ -2969,7 +3416,120 @@
           <w:szCs w:val="28"/>
           <w:lang w:val="bg-BG"/>
         </w:rPr>
-        <w:t xml:space="preserve"> от една статия. Първоначалния план беше да използвам данни от собствен сензор, но това не се реализира, защото при по-задълбочено проучване на сензорите, които мога да закупя се оказа, че те се калибрират от производителя.</w:t>
+        <w:t xml:space="preserve"> от една статия</w:t>
+      </w:r>
+      <w:r>
+        <w:rPr>
+          <w:rFonts w:ascii="Montserrat" w:hAnsi="Montserrat"/>
+          <w:sz w:val="28"/>
+          <w:szCs w:val="28"/>
+          <w:lang w:val="bg-BG"/>
+        </w:rPr>
+        <w:t xml:space="preserve">та на ММ </w:t>
+      </w:r>
+      <w:r>
+        <w:rPr>
+          <w:rFonts w:ascii="Montserrat" w:hAnsi="Montserrat"/>
+          <w:sz w:val="28"/>
+          <w:szCs w:val="28"/>
+        </w:rPr>
+        <w:t>Solutions AD</w:t>
+      </w:r>
+      <w:r>
+        <w:rPr>
+          <w:rFonts w:ascii="Montserrat" w:hAnsi="Montserrat"/>
+          <w:sz w:val="28"/>
+          <w:szCs w:val="28"/>
+          <w:lang w:val="bg-BG"/>
+        </w:rPr>
+        <w:t xml:space="preserve"> за лабораторно калибриране на </w:t>
+      </w:r>
+      <w:r>
+        <w:rPr>
+          <w:rFonts w:ascii="Montserrat" w:hAnsi="Montserrat"/>
+          <w:sz w:val="28"/>
+          <w:szCs w:val="28"/>
+        </w:rPr>
+        <w:t xml:space="preserve">MEMS </w:t>
+      </w:r>
+      <w:r>
+        <w:rPr>
+          <w:rFonts w:ascii="Montserrat" w:hAnsi="Montserrat"/>
+          <w:sz w:val="28"/>
+          <w:szCs w:val="28"/>
+          <w:lang w:val="bg-BG"/>
+        </w:rPr>
+        <w:t xml:space="preserve">акселерометри от </w:t>
+      </w:r>
+      <w:r>
+        <w:rPr>
+          <w:rFonts w:ascii="Montserrat" w:hAnsi="Montserrat"/>
+          <w:sz w:val="28"/>
+          <w:szCs w:val="28"/>
+        </w:rPr>
+        <w:t>ESGI-95.</w:t>
+      </w:r>
+      <w:r>
+        <w:rPr>
+          <w:rFonts w:ascii="Montserrat" w:hAnsi="Montserrat"/>
+          <w:sz w:val="28"/>
+          <w:szCs w:val="28"/>
+          <w:lang w:val="bg-BG"/>
+        </w:rPr>
+        <w:t xml:space="preserve"> </w:t>
+      </w:r>
+      <w:r>
+        <w:rPr>
+          <w:rFonts w:ascii="Montserrat" w:hAnsi="Montserrat"/>
+          <w:sz w:val="28"/>
+          <w:szCs w:val="28"/>
+          <w:lang w:val="bg-BG"/>
+        </w:rPr>
+        <w:t>Първоначалния план беше д</w:t>
+      </w:r>
+      <w:r>
+        <w:rPr>
+          <w:rFonts w:ascii="Montserrat" w:hAnsi="Montserrat"/>
+          <w:sz w:val="28"/>
+          <w:szCs w:val="28"/>
+        </w:rPr>
+        <w:t xml:space="preserve">a </w:t>
+      </w:r>
+      <w:r>
+        <w:rPr>
+          <w:rFonts w:ascii="Montserrat" w:hAnsi="Montserrat"/>
+          <w:sz w:val="28"/>
+          <w:szCs w:val="28"/>
+          <w:lang w:val="bg-BG"/>
+        </w:rPr>
+        <w:t>се използват</w:t>
+      </w:r>
+      <w:r>
+        <w:rPr>
+          <w:rFonts w:ascii="Montserrat" w:hAnsi="Montserrat"/>
+          <w:sz w:val="28"/>
+          <w:szCs w:val="28"/>
+          <w:lang w:val="bg-BG"/>
+        </w:rPr>
+        <w:t xml:space="preserve"> данни от собствен сензор, но това не се реализира, защото при по-задълбочено проучване на сензорите, които </w:t>
+      </w:r>
+      <w:r>
+        <w:rPr>
+          <w:rFonts w:ascii="Montserrat" w:hAnsi="Montserrat"/>
+          <w:sz w:val="28"/>
+          <w:szCs w:val="28"/>
+          <w:lang w:val="bg-BG"/>
+        </w:rPr>
+        <w:t xml:space="preserve">са достъпни </w:t>
+      </w:r>
+      <w:r>
+        <w:rPr>
+          <w:rFonts w:ascii="Montserrat" w:hAnsi="Montserrat"/>
+          <w:sz w:val="28"/>
+          <w:szCs w:val="28"/>
+          <w:lang w:val="bg-BG"/>
+        </w:rPr>
+        <w:t>мога да се калибрират от производителя.</w:t>
       </w:r>
     </w:p>
     <w:p>
@@ -3024,7 +3584,7 @@
           <w:szCs w:val="28"/>
           <w:lang w:val="bg-BG"/>
         </w:rPr>
-        <w:t xml:space="preserve">са показани </w:t>
+        <w:t xml:space="preserve">е показан пример за </w:t>
       </w:r>
       <w:proofErr w:type="spellStart"/>
       <w:r>
@@ -3035,9 +3595,29 @@
           <w:szCs w:val="28"/>
           <w:lang w:val="bg-BG"/>
         </w:rPr>
-        <w:t>некалибрираните</w:t>
+        <w:t>некалибриран</w:t>
+      </w:r>
+      <w:r>
+        <w:rPr>
+          <w:rFonts w:ascii="Montserrat" w:hAnsi="Montserrat"/>
+          <w:color w:val="3B3838" w:themeColor="background2" w:themeShade="40"/>
+          <w:sz w:val="28"/>
+          <w:szCs w:val="28"/>
+          <w:lang w:val="bg-BG"/>
+        </w:rPr>
+        <w:t>и</w:t>
       </w:r>
       <w:proofErr w:type="spellEnd"/>
+      <w:r>
+        <w:rPr>
+          <w:rFonts w:ascii="Montserrat" w:hAnsi="Montserrat"/>
+          <w:color w:val="3B3838" w:themeColor="background2" w:themeShade="40"/>
+          <w:sz w:val="28"/>
+          <w:szCs w:val="28"/>
+          <w:lang w:val="bg-BG"/>
+        </w:rPr>
+        <w:t xml:space="preserve"> </w:t>
+      </w:r>
       <w:r>
         <w:rPr>
           <w:rFonts w:ascii="Montserrat" w:hAnsi="Montserrat"/>
@@ -3174,8 +3754,6 @@
                               <w:pStyle w:val="Caption"/>
                               <w:rPr>
                                 <w:rFonts w:ascii="Montserrat" w:hAnsi="Montserrat"/>
-                                <w:b/>
-                                <w:bCs/>
                                 <w:noProof/>
                                 <w:color w:val="FF6A00"/>
                                 <w:sz w:val="24"/>
@@ -3262,6 +3840,56 @@
                               </w:rPr>
                               <w:fldChar w:fldCharType="end"/>
                             </w:r>
+                            <w:r>
+                              <w:rPr>
+                                <w:rFonts w:ascii="Montserrat" w:hAnsi="Montserrat"/>
+                                <w:b/>
+                                <w:bCs/>
+                                <w:color w:val="FF6A00"/>
+                                <w:sz w:val="24"/>
+                                <w:szCs w:val="24"/>
+                                <w:lang w:val="bg-BG"/>
+                              </w:rPr>
+                              <w:t xml:space="preserve"> </w:t>
+                            </w:r>
+                            <w:r>
+                              <w:rPr>
+                                <w:rFonts w:ascii="Montserrat" w:hAnsi="Montserrat"/>
+                                <w:color w:val="FF6A00"/>
+                                <w:sz w:val="24"/>
+                                <w:szCs w:val="24"/>
+                                <w:lang w:val="bg-BG"/>
+                              </w:rPr>
+                              <w:t xml:space="preserve">– Не калибрирани данни по осите </w:t>
+                            </w:r>
+                            <w:r>
+                              <w:rPr>
+                                <w:rFonts w:ascii="Montserrat" w:hAnsi="Montserrat"/>
+                                <w:color w:val="FF6A00"/>
+                                <w:sz w:val="24"/>
+                                <w:szCs w:val="24"/>
+                              </w:rPr>
+                              <w:t xml:space="preserve">X, Y </w:t>
+                            </w:r>
+                            <w:r>
+                              <w:rPr>
+                                <w:rFonts w:ascii="Montserrat" w:hAnsi="Montserrat"/>
+                                <w:color w:val="FF6A00"/>
+                                <w:sz w:val="24"/>
+                                <w:szCs w:val="24"/>
+                                <w:lang w:val="bg-BG"/>
+                              </w:rPr>
+                              <w:t xml:space="preserve">и </w:t>
+                            </w:r>
+                            <w:r>
+                              <w:rPr>
+                                <w:rFonts w:ascii="Montserrat" w:hAnsi="Montserrat"/>
+                                <w:color w:val="FF6A00"/>
+                                <w:sz w:val="24"/>
+                                <w:szCs w:val="24"/>
+                              </w:rPr>
+                              <w:t>Z</w:t>
+                            </w:r>
                           </w:p>
                         </w:txbxContent>
                       </wps:txbx>
@@ -3291,8 +3919,6 @@
                         <w:pStyle w:val="Caption"/>
                         <w:rPr>
                           <w:rFonts w:ascii="Montserrat" w:hAnsi="Montserrat"/>
-                          <w:b/>
-                          <w:bCs/>
                           <w:noProof/>
                           <w:color w:val="FF6A00"/>
                           <w:sz w:val="24"/>
@@ -3379,6 +4005,56 @@
                         </w:rPr>
                         <w:fldChar w:fldCharType="end"/>
                       </w:r>
+                      <w:r>
+                        <w:rPr>
+                          <w:rFonts w:ascii="Montserrat" w:hAnsi="Montserrat"/>
+                          <w:b/>
+                          <w:bCs/>
+                          <w:color w:val="FF6A00"/>
+                          <w:sz w:val="24"/>
+                          <w:szCs w:val="24"/>
+                          <w:lang w:val="bg-BG"/>
+                        </w:rPr>
+                        <w:t xml:space="preserve"> </w:t>
+                      </w:r>
+                      <w:r>
+                        <w:rPr>
+                          <w:rFonts w:ascii="Montserrat" w:hAnsi="Montserrat"/>
+                          <w:color w:val="FF6A00"/>
+                          <w:sz w:val="24"/>
+                          <w:szCs w:val="24"/>
+                          <w:lang w:val="bg-BG"/>
+                        </w:rPr>
+                        <w:t xml:space="preserve">– Не калибрирани данни по осите </w:t>
+                      </w:r>
+                      <w:r>
+                        <w:rPr>
+                          <w:rFonts w:ascii="Montserrat" w:hAnsi="Montserrat"/>
+                          <w:color w:val="FF6A00"/>
+                          <w:sz w:val="24"/>
+                          <w:szCs w:val="24"/>
+                        </w:rPr>
+                        <w:t xml:space="preserve">X, Y </w:t>
+                      </w:r>
+                      <w:r>
+                        <w:rPr>
+                          <w:rFonts w:ascii="Montserrat" w:hAnsi="Montserrat"/>
+                          <w:color w:val="FF6A00"/>
+                          <w:sz w:val="24"/>
+                          <w:szCs w:val="24"/>
+                          <w:lang w:val="bg-BG"/>
+                        </w:rPr>
+                        <w:t xml:space="preserve">и </w:t>
+                      </w:r>
+                      <w:r>
+                        <w:rPr>
+                          <w:rFonts w:ascii="Montserrat" w:hAnsi="Montserrat"/>
+                          <w:color w:val="FF6A00"/>
+                          <w:sz w:val="24"/>
+                          <w:szCs w:val="24"/>
+                        </w:rPr>
+                        <w:t>Z</w:t>
+                      </w:r>
                     </w:p>
                   </w:txbxContent>
                 </v:textbox>
@@ -3441,7 +4117,7 @@
                     </pic:cNvPicPr>
                   </pic:nvPicPr>
                   <pic:blipFill rotWithShape="1">
-                    <a:blip r:embed="rId9">
+                    <a:blip r:embed="rId13">
                       <a:extLst>
                         <a:ext uri="{28A0092B-C50C-407E-A947-70E740481C1C}">
                           <a14:useLocalDpi xmlns:a14="http://schemas.microsoft.com/office/drawing/2010/main" val="0"/>
@@ -3590,27 +4266,21 @@
         <w:rPr>
           <w:noProof/>
         </w:rPr>
+        <w:lastRenderedPageBreak/>
         <mc:AlternateContent>
           <mc:Choice Requires="wps">
             <w:drawing>
-              <wp:anchor distT="0" distB="0" distL="114300" distR="114300" simplePos="0" relativeHeight="251662336" behindDoc="1" locked="0" layoutInCell="1" allowOverlap="1" wp14:anchorId="2BDFA44D" wp14:editId="65C411E9">
+              <wp:anchor distT="0" distB="0" distL="114300" distR="114300" simplePos="0" relativeHeight="251662336" behindDoc="1" locked="0" layoutInCell="1" allowOverlap="1" wp14:anchorId="2BDFA44D" wp14:editId="545C399F">
                 <wp:simplePos x="0" y="0"/>
                 <wp:positionH relativeFrom="column">
-                  <wp:posOffset>1024890</wp:posOffset>
+                  <wp:posOffset>1021976</wp:posOffset>
                 </wp:positionH>
                 <wp:positionV relativeFrom="paragraph">
-                  <wp:posOffset>2236470</wp:posOffset>
+                  <wp:posOffset>2237591</wp:posOffset>
                 </wp:positionV>
                 <wp:extent cx="3894455" cy="635"/>
                 <wp:effectExtent l="0" t="0" r="0" b="0"/>
-                <wp:wrapTight wrapText="bothSides">
-                  <wp:wrapPolygon edited="0">
-                    <wp:start x="0" y="0"/>
-                    <wp:lineTo x="0" y="21600"/>
-                    <wp:lineTo x="21600" y="21600"/>
-                    <wp:lineTo x="21600" y="0"/>
-                  </wp:wrapPolygon>
-                </wp:wrapTight>
+                <wp:wrapNone/>
                 <wp:docPr id="8" name="Text Box 8"/>
                 <wp:cNvGraphicFramePr/>
                 <a:graphic xmlns:a="http://schemas.openxmlformats.org/drawingml/2006/main">
@@ -3639,12 +4309,11 @@
                               <w:pStyle w:val="Caption"/>
                               <w:rPr>
                                 <w:rFonts w:ascii="Montserrat" w:hAnsi="Montserrat"/>
-                                <w:b/>
-                                <w:bCs/>
                                 <w:noProof/>
                                 <w:color w:val="FF6A00"/>
                                 <w:sz w:val="24"/>
                                 <w:szCs w:val="24"/>
+                                <w:lang w:val="bg-BG"/>
                               </w:rPr>
                             </w:pPr>
                             <w:proofErr w:type="spellStart"/>
@@ -3727,6 +4396,36 @@
                               </w:rPr>
                               <w:fldChar w:fldCharType="end"/>
                             </w:r>
+                            <w:r>
+                              <w:rPr>
+                                <w:rFonts w:ascii="Montserrat" w:hAnsi="Montserrat"/>
+                                <w:b/>
+                                <w:bCs/>
+                                <w:color w:val="FF6A00"/>
+                                <w:sz w:val="24"/>
+                                <w:szCs w:val="24"/>
+                              </w:rPr>
+                              <w:t xml:space="preserve"> </w:t>
+                            </w:r>
+                            <w:r>
+                              <w:rPr>
+                                <w:rFonts w:ascii="Montserrat" w:hAnsi="Montserrat"/>
+                                <w:color w:val="FF6A00"/>
+                                <w:sz w:val="24"/>
+                                <w:szCs w:val="24"/>
+                              </w:rPr>
+                              <w:t xml:space="preserve">– </w:t>
+                            </w:r>
+                            <w:r>
+                              <w:rPr>
+                                <w:rFonts w:ascii="Montserrat" w:hAnsi="Montserrat"/>
+                                <w:color w:val="FF6A00"/>
+                                <w:sz w:val="24"/>
+                                <w:szCs w:val="24"/>
+                                <w:lang w:val="bg-BG"/>
+                              </w:rPr>
+                              <w:t>Нормите получени от данните в таблица 1.</w:t>
+                            </w:r>
                           </w:p>
                         </w:txbxContent>
                       </wps:txbx>
@@ -3744,7 +4443,7 @@
           </mc:Choice>
           <mc:Fallback>
             <w:pict>
-              <v:shape w14:anchorId="2BDFA44D" id="Text Box 8" o:spid="_x0000_s1027" type="#_x0000_t202" style="position:absolute;left:0;text-align:left;margin-left:80.7pt;margin-top:176.1pt;width:306.65pt;height:.05pt;z-index:-251654144;visibility:visible;mso-wrap-style:square;mso-wrap-distance-left:9pt;mso-wrap-distance-top:0;mso-wrap-distance-right:9pt;mso-wrap-distance-bottom:0;mso-position-horizontal:absolute;mso-position-horizontal-relative:text;mso-position-vertical:absolute;mso-position-vertical-relative:text;v-text-anchor:top" o:gfxdata="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" stroked="f">
+              <v:shape w14:anchorId="2BDFA44D" id="Text Box 8" o:spid="_x0000_s1027" type="#_x0000_t202" style="position:absolute;left:0;text-align:left;margin-left:80.45pt;margin-top:176.2pt;width:306.65pt;height:.05pt;z-index:-251654144;visibility:visible;mso-wrap-style:square;mso-wrap-distance-left:9pt;mso-wrap-distance-top:0;mso-wrap-distance-right:9pt;mso-wrap-distance-bottom:0;mso-position-horizontal:absolute;mso-position-horizontal-relative:text;mso-position-vertical:absolute;mso-position-vertical-relative:text;v-text-anchor:top" o:gfxdata="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" stroked="f">
                 <v:textbox style="mso-fit-shape-to-text:t" inset="0,0,0,0">
                   <w:txbxContent>
                     <w:p>
@@ -3752,12 +4451,11 @@
                         <w:pStyle w:val="Caption"/>
                         <w:rPr>
                           <w:rFonts w:ascii="Montserrat" w:hAnsi="Montserrat"/>
-                          <w:b/>
-                          <w:bCs/>
                           <w:noProof/>
                           <w:color w:val="FF6A00"/>
                           <w:sz w:val="24"/>
                           <w:szCs w:val="24"/>
+                          <w:lang w:val="bg-BG"/>
                         </w:rPr>
                       </w:pPr>
                       <w:proofErr w:type="spellStart"/>
@@ -3840,10 +4538,39 @@
                         </w:rPr>
                         <w:fldChar w:fldCharType="end"/>
                       </w:r>
+                      <w:r>
+                        <w:rPr>
+                          <w:rFonts w:ascii="Montserrat" w:hAnsi="Montserrat"/>
+                          <w:b/>
+                          <w:bCs/>
+                          <w:color w:val="FF6A00"/>
+                          <w:sz w:val="24"/>
+                          <w:szCs w:val="24"/>
+                        </w:rPr>
+                        <w:t xml:space="preserve"> </w:t>
+                      </w:r>
+                      <w:r>
+                        <w:rPr>
+                          <w:rFonts w:ascii="Montserrat" w:hAnsi="Montserrat"/>
+                          <w:color w:val="FF6A00"/>
+                          <w:sz w:val="24"/>
+                          <w:szCs w:val="24"/>
+                        </w:rPr>
+                        <w:t xml:space="preserve">– </w:t>
+                      </w:r>
+                      <w:r>
+                        <w:rPr>
+                          <w:rFonts w:ascii="Montserrat" w:hAnsi="Montserrat"/>
+                          <w:color w:val="FF6A00"/>
+                          <w:sz w:val="24"/>
+                          <w:szCs w:val="24"/>
+                          <w:lang w:val="bg-BG"/>
+                        </w:rPr>
+                        <w:t>Нормите получени от данните в таблица 1.</w:t>
+                      </w:r>
                     </w:p>
                   </w:txbxContent>
                 </v:textbox>
-                <w10:wrap type="tight"/>
               </v:shape>
             </w:pict>
           </mc:Fallback>
@@ -3902,7 +4629,7 @@
                     </pic:cNvPicPr>
                   </pic:nvPicPr>
                   <pic:blipFill rotWithShape="1">
-                    <a:blip r:embed="rId10">
+                    <a:blip r:embed="rId14">
                       <a:extLst>
                         <a:ext uri="{28A0092B-C50C-407E-A947-70E740481C1C}">
                           <a14:useLocalDpi xmlns:a14="http://schemas.microsoft.com/office/drawing/2010/main" val="0"/>
@@ -4064,25 +4791,7 @@
           <w:szCs w:val="40"/>
           <w:lang w:val="bg-BG"/>
         </w:rPr>
-        <w:lastRenderedPageBreak/>
-        <w:t>Очакван резултат</w:t>
-      </w:r>
-      <w:r>
-        <w:rPr>
-          <w:rFonts w:ascii="Montserrat" w:hAnsi="Montserrat"/>
-          <w:sz w:val="40"/>
-          <w:szCs w:val="40"/>
-          <w:lang w:val="bg-BG"/>
-        </w:rPr>
-        <w:t xml:space="preserve"> </w:t>
-      </w:r>
-      <w:r>
-        <w:rPr>
-          <w:rFonts w:ascii="Montserrat" w:hAnsi="Montserrat"/>
-          <w:sz w:val="40"/>
-          <w:szCs w:val="40"/>
-        </w:rPr>
-        <w:t xml:space="preserve"> </w:t>
+        <w:t>Постановка на задачата</w:t>
       </w:r>
     </w:p>
     <w:p>
@@ -4103,7 +4812,25 @@
           <w:szCs w:val="28"/>
           <w:lang w:val="bg-BG"/>
         </w:rPr>
-        <w:t xml:space="preserve">Когато сензора се намира в покой и е успореден на </w:t>
+        <w:t>Когато сензор</w:t>
+      </w:r>
+      <w:r>
+        <w:rPr>
+          <w:rFonts w:ascii="Montserrat" w:hAnsi="Montserrat"/>
+          <w:sz w:val="28"/>
+          <w:szCs w:val="28"/>
+          <w:lang w:val="bg-BG"/>
+        </w:rPr>
+        <w:t>ът</w:t>
+      </w:r>
+      <w:r>
+        <w:rPr>
+          <w:rFonts w:ascii="Montserrat" w:hAnsi="Montserrat"/>
+          <w:sz w:val="28"/>
+          <w:szCs w:val="28"/>
+          <w:lang w:val="bg-BG"/>
+        </w:rPr>
+        <w:t xml:space="preserve"> се намира в покой и е успореден на </w:t>
       </w:r>
       <w:r>
         <w:rPr>
@@ -4121,7 +4848,25 @@
           <w:szCs w:val="28"/>
           <w:lang w:val="bg-BG"/>
         </w:rPr>
-        <w:t>, очакваните данни са (</w:t>
+        <w:t xml:space="preserve">, </w:t>
+      </w:r>
+      <w:r>
+        <w:rPr>
+          <w:rFonts w:ascii="Montserrat" w:hAnsi="Montserrat"/>
+          <w:sz w:val="28"/>
+          <w:szCs w:val="28"/>
+          <w:lang w:val="bg-BG"/>
+        </w:rPr>
+        <w:t>трябва да показва</w:t>
+      </w:r>
+      <w:r>
+        <w:rPr>
+          <w:rFonts w:ascii="Montserrat" w:hAnsi="Montserrat"/>
+          <w:sz w:val="28"/>
+          <w:szCs w:val="28"/>
+          <w:lang w:val="bg-BG"/>
+        </w:rPr>
+        <w:t xml:space="preserve"> (</w:t>
       </w:r>
       <w:r>
         <w:rPr>
@@ -4155,24 +4900,7 @@
           <w:szCs w:val="28"/>
           <w:lang w:val="bg-BG"/>
         </w:rPr>
-        <w:t>или нормата на вектора (</w:t>
-      </w:r>
-      <w:r>
-        <w:rPr>
-          <w:rFonts w:ascii="Montserrat" w:hAnsi="Montserrat"/>
-          <w:sz w:val="28"/>
-          <w:szCs w:val="28"/>
-        </w:rPr>
-        <w:t>X, Y ,Z</w:t>
-      </w:r>
-      <w:r>
-        <w:rPr>
-          <w:rFonts w:ascii="Montserrat" w:hAnsi="Montserrat"/>
-          <w:sz w:val="28"/>
-          <w:szCs w:val="28"/>
-          <w:lang w:val="bg-BG"/>
-        </w:rPr>
-        <w:t>) да бъде 9.8</w:t>
+        <w:t>или нормата на вектора да бъде 9.8</w:t>
       </w:r>
       <w:r>
         <w:rPr>
@@ -4267,7 +4995,17 @@
           <w:szCs w:val="28"/>
           <w:lang w:val="bg-BG"/>
         </w:rPr>
-        <w:t xml:space="preserve"> математически модел, който обработва данните по такъв начин, че да се стигне до норма на калибрираните вектори 9.8.</w:t>
+        <w:t xml:space="preserve"> математически модел, който обработва данните по такъв начин, че да се стигне до норма на калибрираните вектори 9.8</w:t>
+      </w:r>
+      <w:r>
+        <w:rPr>
+          <w:rFonts w:ascii="Montserrat" w:hAnsi="Montserrat"/>
+          <w:color w:val="0D0D0D" w:themeColor="text1" w:themeTint="F2"/>
+          <w:sz w:val="28"/>
+          <w:szCs w:val="28"/>
+          <w:lang w:val="bg-BG"/>
+        </w:rPr>
+        <w:t xml:space="preserve"> или да калибрира данните.</w:t>
       </w:r>
     </w:p>
     <w:p>
@@ -4316,7 +5054,7 @@
           <w:szCs w:val="40"/>
           <w:lang w:val="bg-BG"/>
         </w:rPr>
-        <w:t>Детайли за калибрацията</w:t>
+        <w:t>Математически модел</w:t>
       </w:r>
     </w:p>
     <w:p>
@@ -4337,15 +5075,33 @@
           <w:szCs w:val="28"/>
           <w:lang w:val="bg-BG"/>
         </w:rPr>
-        <w:t>Както беше обяснено в предишната точка едно условие, което показва дали данни от сензор са калибрирани е дали нормата на вектора</w:t>
-      </w:r>
-      <w:r>
-        <w:rPr>
-          <w:rFonts w:ascii="Montserrat" w:hAnsi="Montserrat"/>
-          <w:sz w:val="28"/>
-          <w:szCs w:val="28"/>
-        </w:rPr>
-        <w:t xml:space="preserve"> v=</w:t>
+        <w:t>Както беше обяснено в предишната точка</w:t>
+      </w:r>
+      <w:r>
+        <w:rPr>
+          <w:rFonts w:ascii="Montserrat" w:hAnsi="Montserrat"/>
+          <w:sz w:val="28"/>
+          <w:szCs w:val="28"/>
+          <w:lang w:val="bg-BG"/>
+        </w:rPr>
+        <w:t>, ако един акселерометър е калибриран, то</w:t>
+      </w:r>
+      <w:r>
+        <w:rPr>
+          <w:rFonts w:ascii="Montserrat" w:hAnsi="Montserrat"/>
+          <w:sz w:val="28"/>
+          <w:szCs w:val="28"/>
+          <w:lang w:val="bg-BG"/>
+        </w:rPr>
+        <w:t xml:space="preserve"> нормата на вектора</w:t>
+      </w:r>
+      <w:r>
+        <w:rPr>
+          <w:rFonts w:ascii="Montserrat" w:hAnsi="Montserrat"/>
+          <w:sz w:val="28"/>
+          <w:szCs w:val="28"/>
+        </w:rPr>
+        <w:t xml:space="preserve"> v</w:t>
       </w:r>
       <w:r>
         <w:rPr>
@@ -4371,43 +5127,7 @@
           <w:szCs w:val="28"/>
           <w:lang w:val="bg-BG"/>
         </w:rPr>
-        <w:t xml:space="preserve">) е 9.8. Това условие </w:t>
-      </w:r>
-      <w:r>
-        <w:rPr>
-          <w:rFonts w:ascii="Montserrat" w:hAnsi="Montserrat"/>
-          <w:sz w:val="28"/>
-          <w:szCs w:val="28"/>
-          <w:lang w:val="bg-BG"/>
-        </w:rPr>
-        <w:t xml:space="preserve">се използва за да се </w:t>
-      </w:r>
-      <w:r>
-        <w:rPr>
-          <w:rFonts w:ascii="Montserrat" w:hAnsi="Montserrat"/>
-          <w:sz w:val="28"/>
-          <w:szCs w:val="28"/>
-          <w:lang w:val="bg-BG"/>
-        </w:rPr>
-        <w:t xml:space="preserve"> калибрира</w:t>
-      </w:r>
-      <w:r>
-        <w:rPr>
-          <w:rFonts w:ascii="Montserrat" w:hAnsi="Montserrat"/>
-          <w:sz w:val="28"/>
-          <w:szCs w:val="28"/>
-          <w:lang w:val="bg-BG"/>
-        </w:rPr>
-        <w:t xml:space="preserve">т </w:t>
-      </w:r>
-      <w:r>
-        <w:rPr>
-          <w:rFonts w:ascii="Montserrat" w:hAnsi="Montserrat"/>
-          <w:sz w:val="28"/>
-          <w:szCs w:val="28"/>
-          <w:lang w:val="bg-BG"/>
-        </w:rPr>
-        <w:t xml:space="preserve">данните. </w:t>
+        <w:t xml:space="preserve">) е 9.8. </w:t>
       </w:r>
     </w:p>
     <w:p>
@@ -4479,6 +5199,7 @@
               <w:szCs w:val="28"/>
               <w:lang w:val="bg-BG"/>
             </w:rPr>
+            <w:lastRenderedPageBreak/>
             <w:br/>
           </m:r>
         </m:oMath>
@@ -4666,7 +5387,6 @@
           <w:szCs w:val="28"/>
           <w:lang w:val="bg-BG"/>
         </w:rPr>
-        <w:lastRenderedPageBreak/>
         <w:t>Сега е момента да разгледаме начина по който данните се калибрират.</w:t>
       </w:r>
       <w:r>
@@ -6068,6 +6788,7 @@
           <w:szCs w:val="28"/>
           <w:lang w:val="bg-BG"/>
         </w:rPr>
+        <w:lastRenderedPageBreak/>
         <w:t xml:space="preserve">Вектора </w:t>
       </w:r>
       <m:oMath>
@@ -6481,15 +7202,7 @@
               <w:sz w:val="28"/>
               <w:szCs w:val="28"/>
             </w:rPr>
-            <m:t>x</m:t>
-          </m:r>
-          <m:r>
-            <w:rPr>
-              <w:rFonts w:ascii="Cambria Math" w:hAnsi="Cambria Math"/>
-              <w:sz w:val="28"/>
-              <w:szCs w:val="28"/>
-            </w:rPr>
-            <m:t>+</m:t>
+            <m:t>x+</m:t>
           </m:r>
           <m:sSub>
             <m:sSubPr>
@@ -6530,15 +7243,7 @@
               <w:sz w:val="28"/>
               <w:szCs w:val="28"/>
             </w:rPr>
-            <m:t>x</m:t>
-          </m:r>
-          <m:r>
-            <w:rPr>
-              <w:rFonts w:ascii="Cambria Math" w:hAnsi="Cambria Math"/>
-              <w:sz w:val="28"/>
-              <w:szCs w:val="28"/>
-            </w:rPr>
-            <m:t>+</m:t>
+            <m:t>x+</m:t>
           </m:r>
           <m:sSub>
             <m:sSubPr>
@@ -6579,15 +7284,7 @@
               <w:sz w:val="28"/>
               <w:szCs w:val="28"/>
             </w:rPr>
-            <m:t>x</m:t>
-          </m:r>
-          <m:r>
-            <w:rPr>
-              <w:rFonts w:ascii="Cambria Math" w:hAnsi="Cambria Math"/>
-              <w:sz w:val="28"/>
-              <w:szCs w:val="28"/>
-            </w:rPr>
-            <m:t>+</m:t>
+            <m:t>x+</m:t>
           </m:r>
           <m:sSub>
             <m:sSubPr>
@@ -6688,15 +7385,7 @@
               <w:sz w:val="28"/>
               <w:szCs w:val="28"/>
             </w:rPr>
-            <m:t>y</m:t>
-          </m:r>
-          <m:r>
-            <w:rPr>
-              <w:rFonts w:ascii="Cambria Math" w:hAnsi="Cambria Math"/>
-              <w:sz w:val="28"/>
-              <w:szCs w:val="28"/>
-            </w:rPr>
-            <m:t>+</m:t>
+            <m:t>y+</m:t>
           </m:r>
           <m:sSub>
             <m:sSubPr>
@@ -6737,15 +7426,7 @@
               <w:sz w:val="28"/>
               <w:szCs w:val="28"/>
             </w:rPr>
-            <m:t>y</m:t>
-          </m:r>
-          <m:r>
-            <w:rPr>
-              <w:rFonts w:ascii="Cambria Math" w:hAnsi="Cambria Math"/>
-              <w:sz w:val="28"/>
-              <w:szCs w:val="28"/>
-            </w:rPr>
-            <m:t>+</m:t>
+            <m:t>y+</m:t>
           </m:r>
           <m:sSub>
             <m:sSubPr>
@@ -6786,15 +7467,7 @@
               <w:sz w:val="28"/>
               <w:szCs w:val="28"/>
             </w:rPr>
-            <m:t>y</m:t>
-          </m:r>
-          <m:r>
-            <w:rPr>
-              <w:rFonts w:ascii="Cambria Math" w:hAnsi="Cambria Math"/>
-              <w:sz w:val="28"/>
-              <w:szCs w:val="28"/>
-            </w:rPr>
-            <m:t>+</m:t>
+            <m:t>y+</m:t>
           </m:r>
           <m:sSub>
             <m:sSubPr>
@@ -6895,15 +7568,7 @@
               <w:sz w:val="28"/>
               <w:szCs w:val="28"/>
             </w:rPr>
-            <m:t>z</m:t>
-          </m:r>
-          <m:r>
-            <w:rPr>
-              <w:rFonts w:ascii="Cambria Math" w:hAnsi="Cambria Math"/>
-              <w:sz w:val="28"/>
-              <w:szCs w:val="28"/>
-            </w:rPr>
-            <m:t>+</m:t>
+            <m:t>z+</m:t>
           </m:r>
           <m:sSub>
             <m:sSubPr>
@@ -6944,15 +7609,7 @@
               <w:sz w:val="28"/>
               <w:szCs w:val="28"/>
             </w:rPr>
-            <m:t>z</m:t>
-          </m:r>
-          <m:r>
-            <w:rPr>
-              <w:rFonts w:ascii="Cambria Math" w:hAnsi="Cambria Math"/>
-              <w:sz w:val="28"/>
-              <w:szCs w:val="28"/>
-            </w:rPr>
-            <m:t>+</m:t>
+            <m:t>z+</m:t>
           </m:r>
           <m:sSub>
             <m:sSubPr>
@@ -6993,15 +7650,7 @@
               <w:sz w:val="28"/>
               <w:szCs w:val="28"/>
             </w:rPr>
-            <m:t>z</m:t>
-          </m:r>
-          <m:r>
-            <w:rPr>
-              <w:rFonts w:ascii="Cambria Math" w:hAnsi="Cambria Math"/>
-              <w:sz w:val="28"/>
-              <w:szCs w:val="28"/>
-            </w:rPr>
-            <m:t>+</m:t>
+            <m:t>z+</m:t>
           </m:r>
           <m:sSub>
             <m:sSubPr>
@@ -7054,7 +7703,6 @@
         <w:rPr>
           <w:noProof/>
         </w:rPr>
-        <w:lastRenderedPageBreak/>
         <mc:AlternateContent>
           <mc:Choice Requires="wps">
             <w:drawing>
@@ -8857,18 +9505,7 @@
           <w:szCs w:val="28"/>
           <w:lang w:val="bg-BG"/>
         </w:rPr>
-        <w:t xml:space="preserve">  която трябва да минимизираме</w:t>
-      </w:r>
-      <w:r>
-        <w:rPr>
-          <w:rFonts w:ascii="Montserrat" w:eastAsiaTheme="minorEastAsia" w:hAnsi="Montserrat"/>
-          <w:iCs/>
-          <w:color w:val="0D0D0D" w:themeColor="text1" w:themeTint="F2"/>
-          <w:sz w:val="28"/>
-          <w:szCs w:val="28"/>
-          <w:lang w:val="bg-BG"/>
-        </w:rPr>
-        <w:t>.</w:t>
+        <w:t xml:space="preserve">  която трябва да минимизираме.</w:t>
       </w:r>
     </w:p>
     <w:p>
@@ -8904,6 +9541,7 @@
           <w:szCs w:val="40"/>
           <w:lang w:val="bg-BG"/>
         </w:rPr>
+        <w:lastRenderedPageBreak/>
         <w:t>Използвани методи при калибрация</w:t>
       </w:r>
     </w:p>
@@ -9006,7 +9644,7 @@
                     <pic:cNvPicPr/>
                   </pic:nvPicPr>
                   <pic:blipFill>
-                    <a:blip r:embed="rId11" cstate="print">
+                    <a:blip r:embed="rId15" cstate="print">
                       <a:extLst>
                         <a:ext uri="{28A0092B-C50C-407E-A947-70E740481C1C}">
                           <a14:useLocalDpi xmlns:a14="http://schemas.microsoft.com/office/drawing/2010/main" val="0"/>
@@ -9150,7 +9788,7 @@
                     <pic:cNvPicPr/>
                   </pic:nvPicPr>
                   <pic:blipFill>
-                    <a:blip r:embed="rId12">
+                    <a:blip r:embed="rId16">
                       <a:extLst>
                         <a:ext uri="{28A0092B-C50C-407E-A947-70E740481C1C}">
                           <a14:useLocalDpi xmlns:a14="http://schemas.microsoft.com/office/drawing/2010/main" val="0"/>
@@ -10127,7 +10765,7 @@
                           </pic:cNvPicPr>
                         </pic:nvPicPr>
                         <pic:blipFill>
-                          <a:blip r:embed="rId13">
+                          <a:blip r:embed="rId17">
                             <a:extLst>
                               <a:ext uri="{28A0092B-C50C-407E-A947-70E740481C1C}">
                                 <a14:useLocalDpi xmlns:a14="http://schemas.microsoft.com/office/drawing/2010/main" val="0"/>
@@ -10301,7 +10939,7 @@
                   <o:lock v:ext="edit" aspectratio="t"/>
                 </v:shapetype>
                 <v:shape id="Picture 13" o:spid="_x0000_s1032" type="#_x0000_t75" alt="A screenshot of a cell phone&#10;&#10;Description automatically generated" style="position:absolute;width:29146;height:16859;visibility:visible;mso-wrap-style:square" o:gfxdata="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">
-                  <v:imagedata r:id="rId14" o:title="A screenshot of a cell phone&#10;&#10;Description automatically generated"/>
+                  <v:imagedata r:id="rId18" o:title="A screenshot of a cell phone&#10;&#10;Description automatically generated"/>
                 </v:shape>
                 <v:shape id="Text Box 15" o:spid="_x0000_s1033" type="#_x0000_t202" style="position:absolute;top:17424;width:29146;height:3130;visibility:visible;mso-wrap-style:square;v-text-anchor:top" o:gfxdata="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" stroked="f">
                   <v:textbox style="mso-fit-shape-to-text:t" inset="0,0,0,0">
@@ -10462,7 +11100,7 @@
                           </pic:cNvPicPr>
                         </pic:nvPicPr>
                         <pic:blipFill>
-                          <a:blip r:embed="rId15">
+                          <a:blip r:embed="rId19">
                             <a:extLst>
                               <a:ext uri="{28A0092B-C50C-407E-A947-70E740481C1C}">
                                 <a14:useLocalDpi xmlns:a14="http://schemas.microsoft.com/office/drawing/2010/main" val="0"/>
@@ -10617,7 +11255,7 @@
             <w:pict>
               <v:group w14:anchorId="051BB201" id="Group 28" o:spid="_x0000_s1034" style="position:absolute;left:0;text-align:left;margin-left:-9pt;margin-top:38.95pt;width:229.5pt;height:161.85pt;z-index:251669504" coordsize="29146,20554" o:gfxdata="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">
                 <v:shape id="Picture 12" o:spid="_x0000_s1035" type="#_x0000_t75" alt="A screenshot of a cell phone&#10;&#10;Description automatically generated" style="position:absolute;width:29146;height:16859;visibility:visible;mso-wrap-style:square" o:gfxdata="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">
-                  <v:imagedata r:id="rId16" o:title="A screenshot of a cell phone&#10;&#10;Description automatically generated"/>
+                  <v:imagedata r:id="rId20" o:title="A screenshot of a cell phone&#10;&#10;Description automatically generated"/>
                 </v:shape>
                 <v:shape id="Text Box 14" o:spid="_x0000_s1036" type="#_x0000_t202" style="position:absolute;top:17424;width:29146;height:3130;visibility:visible;mso-wrap-style:square;v-text-anchor:top" o:gfxdata="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" stroked="f">
                   <v:textbox style="mso-fit-shape-to-text:t" inset="0,0,0,0">
@@ -10815,7 +11453,17 @@
           <w:szCs w:val="24"/>
           <w:lang w:val="bg-BG"/>
         </w:rPr>
-        <w:t xml:space="preserve">), която съм направил извежда еднакви резултати като Метода на </w:t>
+        <w:t xml:space="preserve">), която съм направил извежда еднакви резултати </w:t>
+      </w:r>
+      <w:r>
+        <w:rPr>
+          <w:rFonts w:ascii="Montserrat" w:hAnsi="Montserrat"/>
+          <w:sz w:val="24"/>
+          <w:szCs w:val="24"/>
+          <w:lang w:val="bg-BG"/>
+        </w:rPr>
+        <w:lastRenderedPageBreak/>
+        <w:t xml:space="preserve">като Метода на </w:t>
       </w:r>
       <w:proofErr w:type="spellStart"/>
       <w:r>
@@ -10932,7 +11580,7 @@
                           </pic:cNvPicPr>
                         </pic:nvPicPr>
                         <pic:blipFill>
-                          <a:blip r:embed="rId17">
+                          <a:blip r:embed="rId21">
                             <a:extLst>
                               <a:ext uri="{28A0092B-C50C-407E-A947-70E740481C1C}">
                                 <a14:useLocalDpi xmlns:a14="http://schemas.microsoft.com/office/drawing/2010/main" val="0"/>
@@ -11087,7 +11735,7 @@
             <w:pict>
               <v:group w14:anchorId="11A738C1" id="Group 26" o:spid="_x0000_s1037" style="position:absolute;left:0;text-align:left;margin-left:-22.5pt;margin-top:18.95pt;width:229.5pt;height:143.2pt;z-index:251677696" coordsize="29146,18186" o:gfxdata="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">
                 <v:shape id="Picture 16" o:spid="_x0000_s1038" type="#_x0000_t75" alt="A black sign with white text&#10;&#10;Description automatically generated" style="position:absolute;width:29146;height:14478;visibility:visible;mso-wrap-style:square" o:gfxdata="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">
-                  <v:imagedata r:id="rId18" o:title="A black sign with white text&#10;&#10;Description automatically generated"/>
+                  <v:imagedata r:id="rId22" o:title="A black sign with white text&#10;&#10;Description automatically generated"/>
                 </v:shape>
                 <v:shape id="Text Box 19" o:spid="_x0000_s1039" type="#_x0000_t202" style="position:absolute;top:15055;width:29146;height:3131;visibility:visible;mso-wrap-style:square;v-text-anchor:top" o:gfxdata="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" stroked="f">
                   <v:textbox style="mso-fit-shape-to-text:t" inset="0,0,0,0">
@@ -11248,7 +11896,7 @@
                           </pic:cNvPicPr>
                         </pic:nvPicPr>
                         <pic:blipFill>
-                          <a:blip r:embed="rId19">
+                          <a:blip r:embed="rId23">
                             <a:extLst>
                               <a:ext uri="{28A0092B-C50C-407E-A947-70E740481C1C}">
                                 <a14:useLocalDpi xmlns:a14="http://schemas.microsoft.com/office/drawing/2010/main" val="0"/>
@@ -11403,7 +12051,7 @@
             <w:pict>
               <v:group w14:anchorId="2843289B" id="Group 25" o:spid="_x0000_s1040" style="position:absolute;left:0;text-align:left;margin-left:242.8pt;margin-top:18.7pt;width:229.5pt;height:143.2pt;z-index:251680768" coordsize="29146,18186" o:gfxdata="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">
                 <v:shape id="Picture 17" o:spid="_x0000_s1041" type="#_x0000_t75" alt="A close up of a sign&#10;&#10;Description automatically generated" style="position:absolute;width:29146;height:14478;visibility:visible;mso-wrap-style:square" o:gfxdata="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">
-                  <v:imagedata r:id="rId20" o:title="A close up of a sign&#10;&#10;Description automatically generated"/>
+                  <v:imagedata r:id="rId24" o:title="A close up of a sign&#10;&#10;Description automatically generated"/>
                 </v:shape>
                 <v:shape id="Text Box 20" o:spid="_x0000_s1042" type="#_x0000_t202" style="position:absolute;top:15055;width:29146;height:3131;visibility:visible;mso-wrap-style:square;v-text-anchor:top" o:gfxdata="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" stroked="f">
                   <v:textbox style="mso-fit-shape-to-text:t" inset="0,0,0,0">
@@ -11615,17 +12263,7 @@
           <w:szCs w:val="24"/>
           <w:lang w:val="bg-BG"/>
         </w:rPr>
-        <w:t xml:space="preserve">показват стойностите на матрицата М. Както описах по-горе това са коефициентите при които грешката </w:t>
-      </w:r>
-      <w:r>
-        <w:rPr>
-          <w:rFonts w:ascii="Montserrat" w:hAnsi="Montserrat"/>
-          <w:sz w:val="24"/>
-          <w:szCs w:val="24"/>
-          <w:lang w:val="bg-BG"/>
-        </w:rPr>
-        <w:lastRenderedPageBreak/>
-        <w:t>(</w:t>
+        <w:t>показват стойностите на матрицата М. Както описах по-горе това са коефициентите при които грешката (</w:t>
       </w:r>
       <w:r>
         <w:rPr>
@@ -11724,7 +12362,7 @@
                           </pic:cNvPicPr>
                         </pic:nvPicPr>
                         <pic:blipFill>
-                          <a:blip r:embed="rId21">
+                          <a:blip r:embed="rId25">
                             <a:extLst>
                               <a:ext uri="{28A0092B-C50C-407E-A947-70E740481C1C}">
                                 <a14:useLocalDpi xmlns:a14="http://schemas.microsoft.com/office/drawing/2010/main" val="0"/>
@@ -11842,7 +12480,7 @@
             <w:pict>
               <v:group w14:anchorId="6714FE61" id="Group 29" o:spid="_x0000_s1043" style="position:absolute;left:0;text-align:left;margin-left:-8.65pt;margin-top:9.05pt;width:238.5pt;height:197.95pt;z-index:251685888;mso-height-relative:margin" coordsize="30289,25076" o:gfxdata="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">
                 <v:shape id="Picture 21" o:spid="_x0000_s1044" type="#_x0000_t75" alt="A screenshot of a cell phone&#10;&#10;Description automatically generated" style="position:absolute;width:30289;height:21372;visibility:visible;mso-wrap-style:square" o:gfxdata="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">
-                  <v:imagedata r:id="rId22" o:title="A screenshot of a cell phone&#10;&#10;Description automatically generated"/>
+                  <v:imagedata r:id="rId26" o:title="A screenshot of a cell phone&#10;&#10;Description automatically generated"/>
                 </v:shape>
                 <v:shape id="Text Box 23" o:spid="_x0000_s1045" type="#_x0000_t202" style="position:absolute;top:21945;width:30289;height:3131;visibility:visible;mso-wrap-style:square;v-text-anchor:top" o:gfxdata="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" stroked="f">
                   <v:textbox inset="0,0,0,0">
@@ -11964,7 +12602,7 @@
                           </pic:cNvPicPr>
                         </pic:nvPicPr>
                         <pic:blipFill>
-                          <a:blip r:embed="rId23">
+                          <a:blip r:embed="rId27">
                             <a:extLst>
                               <a:ext uri="{28A0092B-C50C-407E-A947-70E740481C1C}">
                                 <a14:useLocalDpi xmlns:a14="http://schemas.microsoft.com/office/drawing/2010/main" val="0"/>
@@ -12082,7 +12720,7 @@
             <w:pict>
               <v:group w14:anchorId="14581D51" id="Group 30" o:spid="_x0000_s1046" style="position:absolute;left:0;text-align:left;margin-left:243.1pt;margin-top:9pt;width:238.5pt;height:196.3pt;z-index:251688960;mso-height-relative:margin" coordsize="30289,25933" o:gfxdata="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">
                 <v:shape id="Picture 22" o:spid="_x0000_s1047" type="#_x0000_t75" alt="A screenshot of a cell phone&#10;&#10;Description automatically generated" style="position:absolute;width:30289;height:22288;visibility:visible;mso-wrap-style:square" o:gfxdata="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">
-                  <v:imagedata r:id="rId24" o:title="A screenshot of a cell phone&#10;&#10;Description automatically generated"/>
+                  <v:imagedata r:id="rId28" o:title="A screenshot of a cell phone&#10;&#10;Description automatically generated"/>
                 </v:shape>
                 <v:shape id="Text Box 24" o:spid="_x0000_s1048" type="#_x0000_t202" style="position:absolute;top:22802;width:30289;height:3131;visibility:visible;mso-wrap-style:square;v-text-anchor:top" o:gfxdata="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" stroked="f">
                   <v:textbox inset="0,0,0,0">
@@ -12291,6 +12929,7 @@
         <w:rPr>
           <w:noProof/>
         </w:rPr>
+        <w:lastRenderedPageBreak/>
         <mc:AlternateContent>
           <mc:Choice Requires="wps">
             <w:drawing>
@@ -12626,7 +13265,7 @@
                     <pic:cNvPicPr/>
                   </pic:nvPicPr>
                   <pic:blipFill>
-                    <a:blip r:embed="rId25">
+                    <a:blip r:embed="rId29">
                       <a:extLst>
                         <a:ext uri="{28A0092B-C50C-407E-A947-70E740481C1C}">
                           <a14:useLocalDpi xmlns:a14="http://schemas.microsoft.com/office/drawing/2010/main" val="0"/>
@@ -12688,7 +13327,7 @@
                     <pic:cNvPicPr/>
                   </pic:nvPicPr>
                   <pic:blipFill>
-                    <a:blip r:embed="rId26">
+                    <a:blip r:embed="rId30">
                       <a:extLst>
                         <a:ext uri="{28A0092B-C50C-407E-A947-70E740481C1C}">
                           <a14:useLocalDpi xmlns:a14="http://schemas.microsoft.com/office/drawing/2010/main" val="0"/>
@@ -12920,51 +13559,17 @@
     <w:p>
       <w:pPr>
         <w:pStyle w:val="ListParagraph"/>
-        <w:ind w:left="1440"/>
-        <w:rPr>
-          <w:rFonts w:ascii="Montserrat" w:hAnsi="Montserrat"/>
-          <w:sz w:val="40"/>
-          <w:szCs w:val="40"/>
-          <w:lang w:val="bg-BG"/>
-        </w:rPr>
-      </w:pPr>
-    </w:p>
-    <w:p>
-      <w:pPr>
-        <w:pStyle w:val="ListParagraph"/>
-        <w:ind w:left="1440"/>
-        <w:rPr>
-          <w:rFonts w:ascii="Montserrat" w:hAnsi="Montserrat"/>
-          <w:sz w:val="40"/>
-          <w:szCs w:val="40"/>
-          <w:lang w:val="bg-BG"/>
-        </w:rPr>
-      </w:pPr>
-    </w:p>
-    <w:p>
-      <w:pPr>
-        <w:pStyle w:val="ListParagraph"/>
-        <w:ind w:left="1440"/>
-        <w:rPr>
-          <w:rFonts w:ascii="Montserrat" w:hAnsi="Montserrat"/>
-          <w:sz w:val="40"/>
-          <w:szCs w:val="40"/>
-          <w:lang w:val="bg-BG"/>
-        </w:rPr>
-      </w:pPr>
-    </w:p>
-    <w:p>
-      <w:pPr>
-        <w:pStyle w:val="ListParagraph"/>
         <w:rPr>
           <w:rFonts w:ascii="Montserrat ExtraBold" w:hAnsi="Montserrat ExtraBold"/>
           <w:color w:val="FF6A00"/>
           <w:sz w:val="44"/>
           <w:szCs w:val="44"/>
-          <w:lang w:val="bg-BG"/>
-        </w:rPr>
-      </w:pPr>
-      <w:r>
+        </w:rPr>
+      </w:pPr>
+    </w:p>
+    <w:p>
+      <w:pPr>
+        <w:pStyle w:val="ListParagraph"/>
         <w:rPr>
           <w:rFonts w:ascii="Montserrat ExtraBold" w:hAnsi="Montserrat ExtraBold"/>
           <w:color w:val="FF6A00"/>
@@ -12972,8 +13577,7 @@
           <w:szCs w:val="44"/>
           <w:lang w:val="bg-BG"/>
         </w:rPr>
-        <w:softHyphen/>
-      </w:r>
+      </w:pPr>
       <w:r>
         <w:rPr>
           <w:rFonts w:ascii="Montserrat ExtraBold" w:hAnsi="Montserrat ExtraBold"/>
@@ -12982,8 +13586,20 @@
           <w:szCs w:val="44"/>
           <w:lang w:val="bg-BG"/>
         </w:rPr>
-        <w:t>Практически приложения</w:t>
-      </w:r>
+        <w:t>Заключения</w:t>
+      </w:r>
+    </w:p>
+    <w:p>
+      <w:pPr>
+        <w:pStyle w:val="ListParagraph"/>
+        <w:rPr>
+          <w:rFonts w:ascii="Montserrat" w:hAnsi="Montserrat"/>
+          <w:color w:val="FF6A00"/>
+          <w:sz w:val="24"/>
+          <w:szCs w:val="24"/>
+          <w:lang w:val="bg-BG"/>
+        </w:rPr>
+      </w:pPr>
     </w:p>
     <w:p>
       <w:pPr>
@@ -12996,10 +13612,7 @@
           <w:lang w:val="bg-BG"/>
         </w:rPr>
       </w:pPr>
-    </w:p>
-    <w:p>
-      <w:pPr>
-        <w:pStyle w:val="ListParagraph"/>
+      <w:r>
         <w:rPr>
           <w:rFonts w:ascii="Montserrat" w:hAnsi="Montserrat"/>
           <w:color w:val="3B3838" w:themeColor="background2" w:themeShade="40"/>
@@ -13007,7 +13620,8 @@
           <w:szCs w:val="24"/>
           <w:lang w:val="bg-BG"/>
         </w:rPr>
-      </w:pPr>
+        <w:t xml:space="preserve">От получените резултати се вижда, че този проект успешно приложи математически модел, за да реши задачата за калибриране на </w:t>
+      </w:r>
       <w:r>
         <w:rPr>
           <w:rFonts w:ascii="Montserrat" w:hAnsi="Montserrat"/>
@@ -13016,173 +13630,6 @@
           <w:szCs w:val="24"/>
           <w:lang w:val="bg-BG"/>
         </w:rPr>
-        <w:t>Акселерометрите намират много приложение в индустрията, както и хоби роботиката и електрониката.</w:t>
-      </w:r>
-    </w:p>
-    <w:p>
-      <w:pPr>
-        <w:pStyle w:val="ListParagraph"/>
-        <w:rPr>
-          <w:rFonts w:ascii="Montserrat" w:hAnsi="Montserrat"/>
-          <w:color w:val="3B3838" w:themeColor="background2" w:themeShade="40"/>
-          <w:sz w:val="24"/>
-          <w:szCs w:val="24"/>
-          <w:lang w:val="bg-BG"/>
-        </w:rPr>
-      </w:pPr>
-    </w:p>
-    <w:p>
-      <w:pPr>
-        <w:pStyle w:val="ListParagraph"/>
-        <w:numPr>
-          <w:ilvl w:val="2"/>
-          <w:numId w:val="9"/>
-        </w:numPr>
-        <w:rPr>
-          <w:rFonts w:ascii="Montserrat" w:hAnsi="Montserrat"/>
-          <w:color w:val="3B3838" w:themeColor="background2" w:themeShade="40"/>
-          <w:sz w:val="24"/>
-          <w:szCs w:val="24"/>
-          <w:lang w:val="bg-BG"/>
-        </w:rPr>
-      </w:pPr>
-      <w:r>
-        <w:rPr>
-          <w:rFonts w:ascii="Montserrat" w:hAnsi="Montserrat"/>
-          <w:color w:val="3B3838" w:themeColor="background2" w:themeShade="40"/>
-          <w:sz w:val="24"/>
-          <w:szCs w:val="24"/>
-          <w:lang w:val="bg-BG"/>
-        </w:rPr>
-        <w:t>Използват се за диагностика на машини, като се следи за вибрации и колко са силни.</w:t>
-      </w:r>
-    </w:p>
-    <w:p>
-      <w:pPr>
-        <w:pStyle w:val="ListParagraph"/>
-        <w:numPr>
-          <w:ilvl w:val="2"/>
-          <w:numId w:val="9"/>
-        </w:numPr>
-        <w:rPr>
-          <w:rFonts w:ascii="Montserrat" w:hAnsi="Montserrat"/>
-          <w:color w:val="3B3838" w:themeColor="background2" w:themeShade="40"/>
-          <w:sz w:val="24"/>
-          <w:szCs w:val="24"/>
-          <w:lang w:val="bg-BG"/>
-        </w:rPr>
-      </w:pPr>
-      <w:r>
-        <w:rPr>
-          <w:rFonts w:ascii="Montserrat" w:hAnsi="Montserrat"/>
-          <w:color w:val="3B3838" w:themeColor="background2" w:themeShade="40"/>
-          <w:sz w:val="24"/>
-          <w:szCs w:val="24"/>
-          <w:lang w:val="bg-BG"/>
-        </w:rPr>
-        <w:t>Служат за да се измерва ускорението на роботи, например мобилни роботи.</w:t>
-      </w:r>
-    </w:p>
-    <w:p>
-      <w:pPr>
-        <w:pStyle w:val="ListParagraph"/>
-        <w:numPr>
-          <w:ilvl w:val="2"/>
-          <w:numId w:val="9"/>
-        </w:numPr>
-        <w:rPr>
-          <w:rFonts w:ascii="Montserrat" w:hAnsi="Montserrat"/>
-          <w:color w:val="3B3838" w:themeColor="background2" w:themeShade="40"/>
-          <w:sz w:val="24"/>
-          <w:szCs w:val="24"/>
-          <w:lang w:val="bg-BG"/>
-        </w:rPr>
-      </w:pPr>
-      <w:r>
-        <w:rPr>
-          <w:rFonts w:ascii="Montserrat" w:hAnsi="Montserrat"/>
-          <w:color w:val="3B3838" w:themeColor="background2" w:themeShade="40"/>
-          <w:sz w:val="24"/>
-          <w:szCs w:val="24"/>
-          <w:lang w:val="bg-BG"/>
-        </w:rPr>
-        <w:t>Намират приложение в донове и самолети.</w:t>
-      </w:r>
-    </w:p>
-    <w:p>
-      <w:pPr>
-        <w:pStyle w:val="ListParagraph"/>
-        <w:rPr>
-          <w:rFonts w:ascii="Montserrat ExtraBold" w:hAnsi="Montserrat ExtraBold"/>
-          <w:color w:val="FF6A00"/>
-          <w:sz w:val="44"/>
-          <w:szCs w:val="44"/>
-        </w:rPr>
-      </w:pPr>
-    </w:p>
-    <w:p>
-      <w:pPr>
-        <w:pStyle w:val="ListParagraph"/>
-        <w:rPr>
-          <w:rFonts w:ascii="Montserrat ExtraBold" w:hAnsi="Montserrat ExtraBold"/>
-          <w:color w:val="FF6A00"/>
-          <w:sz w:val="44"/>
-          <w:szCs w:val="44"/>
-          <w:lang w:val="bg-BG"/>
-        </w:rPr>
-      </w:pPr>
-      <w:r>
-        <w:rPr>
-          <w:rFonts w:ascii="Montserrat ExtraBold" w:hAnsi="Montserrat ExtraBold"/>
-          <w:color w:val="FF6A00"/>
-          <w:sz w:val="44"/>
-          <w:szCs w:val="44"/>
-          <w:lang w:val="bg-BG"/>
-        </w:rPr>
-        <w:t>Заключения</w:t>
-      </w:r>
-    </w:p>
-    <w:p>
-      <w:pPr>
-        <w:pStyle w:val="ListParagraph"/>
-        <w:rPr>
-          <w:rFonts w:ascii="Montserrat" w:hAnsi="Montserrat"/>
-          <w:color w:val="FF6A00"/>
-          <w:sz w:val="24"/>
-          <w:szCs w:val="24"/>
-          <w:lang w:val="bg-BG"/>
-        </w:rPr>
-      </w:pPr>
-    </w:p>
-    <w:p>
-      <w:pPr>
-        <w:pStyle w:val="ListParagraph"/>
-        <w:rPr>
-          <w:rFonts w:ascii="Montserrat" w:hAnsi="Montserrat"/>
-          <w:color w:val="3B3838" w:themeColor="background2" w:themeShade="40"/>
-          <w:sz w:val="24"/>
-          <w:szCs w:val="24"/>
-          <w:lang w:val="bg-BG"/>
-        </w:rPr>
-      </w:pPr>
-      <w:r>
-        <w:rPr>
-          <w:rFonts w:ascii="Montserrat" w:hAnsi="Montserrat"/>
-          <w:color w:val="3B3838" w:themeColor="background2" w:themeShade="40"/>
-          <w:sz w:val="24"/>
-          <w:szCs w:val="24"/>
-          <w:lang w:val="bg-BG"/>
-        </w:rPr>
-        <w:t xml:space="preserve">От получените резултати се вижда, че този проект успешно приложи математически модел, за да реши задачата за калибриране на </w:t>
-      </w:r>
-      <w:r>
-        <w:rPr>
-          <w:rFonts w:ascii="Montserrat" w:hAnsi="Montserrat"/>
-          <w:color w:val="3B3838" w:themeColor="background2" w:themeShade="40"/>
-          <w:sz w:val="24"/>
-          <w:szCs w:val="24"/>
-          <w:lang w:val="bg-BG"/>
-        </w:rPr>
         <w:t>МЕМС акселерометър. Вижда се, че резултатите от вградените функции и имплементираната в рамките на този проект функция имат сходни резултати, което показва успешното решаване на задачата.</w:t>
       </w:r>
     </w:p>
@@ -13237,7 +13684,7 @@
       </w:pPr>
     </w:p>
     <w:sectPr>
-      <w:footerReference w:type="default" r:id="rId27"/>
+      <w:footerReference w:type="default" r:id="rId31"/>
       <w:pgSz w:w="12240" w:h="15840"/>
       <w:pgMar w:top="1440" w:right="1440" w:bottom="1440" w:left="1440" w:header="720" w:footer="720" w:gutter="0"/>
       <w:cols w:space="720"/>
@@ -13246,6 +13693,54 @@
     </w:sectPr>
   </w:body>
 </w:document>
+</file>
+
+<file path=word/comments.xml><?xml version="1.0" encoding="utf-8"?>
+<w:comments xmlns:wpc="http://schemas.microsoft.com/office/word/2010/wordprocessingCanvas" xmlns:cx="http://schemas.microsoft.com/office/drawing/2014/chartex" xmlns:cx1="http://schemas.microsoft.com/office/drawing/2015/9/8/chartex" xmlns:cx2="http://schemas.microsoft.com/office/drawing/2015/10/21/chartex" xmlns:cx3="http://schemas.microsoft.com/office/drawing/2016/5/9/chartex" xmlns:cx4="http://schemas.microsoft.com/office/drawing/2016/5/10/chartex" xmlns:cx5="http://schemas.microsoft.com/office/drawing/2016/5/11/chartex" xmlns:cx6="http://schemas.microsoft.com/office/drawing/2016/5/12/chartex" xmlns:cx7="http://schemas.microsoft.com/office/drawing/2016/5/13/chartex" xmlns:cx8="http://schemas.microsoft.com/office/drawing/2016/5/14/chartex" xmlns:mc="http://schemas.openxmlformats.org/markup-compatibility/2006" xmlns:aink="http://schemas.microsoft.com/office/drawing/2016/ink" xmlns:am3d="http://schemas.microsoft.com/office/drawing/2017/model3d" xmlns:o="urn:schemas-microsoft-com:office:office" xmlns:r="http://schemas.openxmlformats.org/officeDocument/2006/relationships" xmlns:m="http://schemas.openxmlformats.org/officeDocument/2006/math" xmlns:v="urn:schemas-microsoft-com:vml" xmlns:wp14="http://schemas.microsoft.com/office/word/2010/wordprocessingDrawing" xmlns:wp="http://schemas.openxmlformats.org/drawingml/2006/wordprocessingDrawing" xmlns:w10="urn:schemas-microsoft-com:office:word" xmlns:w="http://schemas.openxmlformats.org/wordprocessingml/2006/main" xmlns:w14="http://schemas.microsoft.com/office/word/2010/wordml" xmlns:w15="http://schemas.microsoft.com/office/word/2012/wordml" xmlns:w16cex="http://schemas.microsoft.com/office/word/2018/wordml/cex" xmlns:w16cid="http://schemas.microsoft.com/office/word/2016/wordml/cid" xmlns:w16="http://schemas.microsoft.com/office/word/2018/wordml" xmlns:w16se="http://schemas.microsoft.com/office/word/2015/wordml/symex" xmlns:wpg="http://schemas.microsoft.com/office/word/2010/wordprocessingGroup" xmlns:wpi="http://schemas.microsoft.com/office/word/2010/wordprocessingInk" xmlns:wne="http://schemas.microsoft.com/office/word/2006/wordml" xmlns:wps="http://schemas.microsoft.com/office/word/2010/wordprocessingShape" mc:Ignorable="w14 w15 w16se w16cid w16 w16cex wp14">
+  <w:comment w:id="1" w:author="Nikola" w:date="2020-07-08T14:57:00Z" w:initials="N">
+    <w:p>
+      <w:pPr>
+        <w:pStyle w:val="CommentText"/>
+      </w:pPr>
+      <w:r>
+        <w:rPr>
+          <w:rStyle w:val="CommentReference"/>
+        </w:rPr>
+        <w:annotationRef/>
+      </w:r>
+      <w:r>
+        <w:t xml:space="preserve"> </w:t>
+      </w:r>
+      <w:r>
+        <w:rPr>
+          <w:lang w:val="bg-BG"/>
+        </w:rPr>
+        <w:t xml:space="preserve">Това не знам дали е грешка или не, но го имаше в </w:t>
+      </w:r>
+      <w:r>
+        <w:t>PDF-a</w:t>
+      </w:r>
+    </w:p>
+  </w:comment>
+</w:comments>
+</file>
+
+<file path=word/commentsExtended.xml><?xml version="1.0" encoding="utf-8"?>
+<w15:commentsEx xmlns:wpc="http://schemas.microsoft.com/office/word/2010/wordprocessingCanvas" xmlns:cx="http://schemas.microsoft.com/office/drawing/2014/chartex" xmlns:cx1="http://schemas.microsoft.com/office/drawing/2015/9/8/chartex" xmlns:cx2="http://schemas.microsoft.com/office/drawing/2015/10/21/chartex" xmlns:cx3="http://schemas.microsoft.com/office/drawing/2016/5/9/chartex" xmlns:cx4="http://schemas.microsoft.com/office/drawing/2016/5/10/chartex" xmlns:cx5="http://schemas.microsoft.com/office/drawing/2016/5/11/chartex" xmlns:cx6="http://schemas.microsoft.com/office/drawing/2016/5/12/chartex" xmlns:cx7="http://schemas.microsoft.com/office/drawing/2016/5/13/chartex" xmlns:cx8="http://schemas.microsoft.com/office/drawing/2016/5/14/chartex" xmlns:mc="http://schemas.openxmlformats.org/markup-compatibility/2006" xmlns:aink="http://schemas.microsoft.com/office/drawing/2016/ink" xmlns:am3d="http://schemas.microsoft.com/office/drawing/2017/model3d" xmlns:o="urn:schemas-microsoft-com:office:office" xmlns:r="http://schemas.openxmlformats.org/officeDocument/2006/relationships" xmlns:m="http://schemas.openxmlformats.org/officeDocument/2006/math" xmlns:v="urn:schemas-microsoft-com:vml" xmlns:wp14="http://schemas.microsoft.com/office/word/2010/wordprocessingDrawing" xmlns:wp="http://schemas.openxmlformats.org/drawingml/2006/wordprocessingDrawing" xmlns:w10="urn:schemas-microsoft-com:office:word" xmlns:w="http://schemas.openxmlformats.org/wordprocessingml/2006/main" xmlns:w14="http://schemas.microsoft.com/office/word/2010/wordml" xmlns:w15="http://schemas.microsoft.com/office/word/2012/wordml" xmlns:w16cex="http://schemas.microsoft.com/office/word/2018/wordml/cex" xmlns:w16cid="http://schemas.microsoft.com/office/word/2016/wordml/cid" xmlns:w16="http://schemas.microsoft.com/office/word/2018/wordml" xmlns:w16se="http://schemas.microsoft.com/office/word/2015/wordml/symex" xmlns:wpg="http://schemas.microsoft.com/office/word/2010/wordprocessingGroup" xmlns:wpi="http://schemas.microsoft.com/office/word/2010/wordprocessingInk" xmlns:wne="http://schemas.microsoft.com/office/word/2006/wordml" xmlns:wps="http://schemas.microsoft.com/office/word/2010/wordprocessingShape" mc:Ignorable="w14 w15 w16se w16cid w16 w16cex wp14">
+  <w15:commentEx w15:paraId="49C1212C" w15:done="0"/>
+</w15:commentsEx>
+</file>
+
+<file path=word/commentsExtensible.xml><?xml version="1.0" encoding="utf-8"?>
+<w16cex:commentsExtensible xmlns:wpc="http://schemas.microsoft.com/office/word/2010/wordprocessingCanvas" xmlns:cx="http://schemas.microsoft.com/office/drawing/2014/chartex" xmlns:cx1="http://schemas.microsoft.com/office/drawing/2015/9/8/chartex" xmlns:cx2="http://schemas.microsoft.com/office/drawing/2015/10/21/chartex" xmlns:cx3="http://schemas.microsoft.com/office/drawing/2016/5/9/chartex" xmlns:cx4="http://schemas.microsoft.com/office/drawing/2016/5/10/chartex" xmlns:cx5="http://schemas.microsoft.com/office/drawing/2016/5/11/chartex" xmlns:cx6="http://schemas.microsoft.com/office/drawing/2016/5/12/chartex" xmlns:cx7="http://schemas.microsoft.com/office/drawing/2016/5/13/chartex" xmlns:cx8="http://schemas.microsoft.com/office/drawing/2016/5/14/chartex" xmlns:mc="http://schemas.openxmlformats.org/markup-compatibility/2006" xmlns:aink="http://schemas.microsoft.com/office/drawing/2016/ink" xmlns:am3d="http://schemas.microsoft.com/office/drawing/2017/model3d" xmlns:o="urn:schemas-microsoft-com:office:office" xmlns:r="http://schemas.openxmlformats.org/officeDocument/2006/relationships" xmlns:m="http://schemas.openxmlformats.org/officeDocument/2006/math" xmlns:v="urn:schemas-microsoft-com:vml" xmlns:wp14="http://schemas.microsoft.com/office/word/2010/wordprocessingDrawing" xmlns:wp="http://schemas.openxmlformats.org/drawingml/2006/wordprocessingDrawing" xmlns:w10="urn:schemas-microsoft-com:office:word" xmlns:w="http://schemas.openxmlformats.org/wordprocessingml/2006/main" xmlns:w14="http://schemas.microsoft.com/office/word/2010/wordml" xmlns:w15="http://schemas.microsoft.com/office/word/2012/wordml" xmlns:w16cex="http://schemas.microsoft.com/office/word/2018/wordml/cex" xmlns:w16cid="http://schemas.microsoft.com/office/word/2016/wordml/cid" xmlns:w16="http://schemas.microsoft.com/office/word/2018/wordml" xmlns:w16se="http://schemas.microsoft.com/office/word/2015/wordml/symex" xmlns:wpg="http://schemas.microsoft.com/office/word/2010/wordprocessingGroup" xmlns:wpi="http://schemas.microsoft.com/office/word/2010/wordprocessingInk" xmlns:wne="http://schemas.microsoft.com/office/word/2006/wordml" xmlns:wps="http://schemas.microsoft.com/office/word/2010/wordprocessingShape" mc:Ignorable="w14 w15 w16se w16cid w16 w16cex wp14">
+  <w16cex:commentExtensible w16cex:durableId="22B05D62" w16cex:dateUtc="2020-07-08T11:57:00Z"/>
+</w16cex:commentsExtensible>
+</file>
+
+<file path=word/commentsIds.xml><?xml version="1.0" encoding="utf-8"?>
+<w16cid:commentsIds xmlns:wpc="http://schemas.microsoft.com/office/word/2010/wordprocessingCanvas" xmlns:cx="http://schemas.microsoft.com/office/drawing/2014/chartex" xmlns:cx1="http://schemas.microsoft.com/office/drawing/2015/9/8/chartex" xmlns:cx2="http://schemas.microsoft.com/office/drawing/2015/10/21/chartex" xmlns:cx3="http://schemas.microsoft.com/office/drawing/2016/5/9/chartex" xmlns:cx4="http://schemas.microsoft.com/office/drawing/2016/5/10/chartex" xmlns:cx5="http://schemas.microsoft.com/office/drawing/2016/5/11/chartex" xmlns:cx6="http://schemas.microsoft.com/office/drawing/2016/5/12/chartex" xmlns:cx7="http://schemas.microsoft.com/office/drawing/2016/5/13/chartex" xmlns:cx8="http://schemas.microsoft.com/office/drawing/2016/5/14/chartex" xmlns:mc="http://schemas.openxmlformats.org/markup-compatibility/2006" xmlns:aink="http://schemas.microsoft.com/office/drawing/2016/ink" xmlns:am3d="http://schemas.microsoft.com/office/drawing/2017/model3d" xmlns:o="urn:schemas-microsoft-com:office:office" xmlns:r="http://schemas.openxmlformats.org/officeDocument/2006/relationships" xmlns:m="http://schemas.openxmlformats.org/officeDocument/2006/math" xmlns:v="urn:schemas-microsoft-com:vml" xmlns:wp14="http://schemas.microsoft.com/office/word/2010/wordprocessingDrawing" xmlns:wp="http://schemas.openxmlformats.org/drawingml/2006/wordprocessingDrawing" xmlns:w10="urn:schemas-microsoft-com:office:word" xmlns:w="http://schemas.openxmlformats.org/wordprocessingml/2006/main" xmlns:w14="http://schemas.microsoft.com/office/word/2010/wordml" xmlns:w15="http://schemas.microsoft.com/office/word/2012/wordml" xmlns:w16cex="http://schemas.microsoft.com/office/word/2018/wordml/cex" xmlns:w16cid="http://schemas.microsoft.com/office/word/2016/wordml/cid" xmlns:w16="http://schemas.microsoft.com/office/word/2018/wordml" xmlns:w16se="http://schemas.microsoft.com/office/word/2015/wordml/symex" xmlns:wpg="http://schemas.microsoft.com/office/word/2010/wordprocessingGroup" xmlns:wpi="http://schemas.microsoft.com/office/word/2010/wordprocessingInk" xmlns:wne="http://schemas.microsoft.com/office/word/2006/wordml" xmlns:wps="http://schemas.microsoft.com/office/word/2010/wordprocessingShape" mc:Ignorable="w14 w15 w16se w16cid w16 w16cex wp14">
+  <w16cid:commentId w16cid:paraId="49C1212C" w16cid:durableId="22B05D62"/>
+</w16cid:commentsIds>
 </file>
 
 <file path=word/endnotes.xml><?xml version="1.0" encoding="utf-8"?>
@@ -14398,6 +14893,14 @@
     <w:abstractNumId w:val="5"/>
   </w:num>
 </w:numbering>
+</file>
+
+<file path=word/people.xml><?xml version="1.0" encoding="utf-8"?>
+<w15:people xmlns:wpc="http://schemas.microsoft.com/office/word/2010/wordprocessingCanvas" xmlns:cx="http://schemas.microsoft.com/office/drawing/2014/chartex" xmlns:cx1="http://schemas.microsoft.com/office/drawing/2015/9/8/chartex" xmlns:cx2="http://schemas.microsoft.com/office/drawing/2015/10/21/chartex" xmlns:cx3="http://schemas.microsoft.com/office/drawing/2016/5/9/chartex" xmlns:cx4="http://schemas.microsoft.com/office/drawing/2016/5/10/chartex" xmlns:cx5="http://schemas.microsoft.com/office/drawing/2016/5/11/chartex" xmlns:cx6="http://schemas.microsoft.com/office/drawing/2016/5/12/chartex" xmlns:cx7="http://schemas.microsoft.com/office/drawing/2016/5/13/chartex" xmlns:cx8="http://schemas.microsoft.com/office/drawing/2016/5/14/chartex" xmlns:mc="http://schemas.openxmlformats.org/markup-compatibility/2006" xmlns:aink="http://schemas.microsoft.com/office/drawing/2016/ink" xmlns:am3d="http://schemas.microsoft.com/office/drawing/2017/model3d" xmlns:o="urn:schemas-microsoft-com:office:office" xmlns:r="http://schemas.openxmlformats.org/officeDocument/2006/relationships" xmlns:m="http://schemas.openxmlformats.org/officeDocument/2006/math" xmlns:v="urn:schemas-microsoft-com:vml" xmlns:wp14="http://schemas.microsoft.com/office/word/2010/wordprocessingDrawing" xmlns:wp="http://schemas.openxmlformats.org/drawingml/2006/wordprocessingDrawing" xmlns:w10="urn:schemas-microsoft-com:office:word" xmlns:w="http://schemas.openxmlformats.org/wordprocessingml/2006/main" xmlns:w14="http://schemas.microsoft.com/office/word/2010/wordml" xmlns:w15="http://schemas.microsoft.com/office/word/2012/wordml" xmlns:w16cex="http://schemas.microsoft.com/office/word/2018/wordml/cex" xmlns:w16cid="http://schemas.microsoft.com/office/word/2016/wordml/cid" xmlns:w16="http://schemas.microsoft.com/office/word/2018/wordml" xmlns:w16se="http://schemas.microsoft.com/office/word/2015/wordml/symex" xmlns:wpg="http://schemas.microsoft.com/office/word/2010/wordprocessingGroup" xmlns:wpi="http://schemas.microsoft.com/office/word/2010/wordprocessingInk" xmlns:wne="http://schemas.microsoft.com/office/word/2006/wordml" xmlns:wps="http://schemas.microsoft.com/office/word/2010/wordprocessingShape" mc:Ignorable="w14 w15 w16se w16cid w16 w16cex wp14">
+  <w15:person w15:author="Nikola">
+    <w15:presenceInfo w15:providerId="Windows Live" w15:userId="7377339c17cdcfa0"/>
+  </w15:person>
+</w15:people>
 </file>
 
 <file path=word/styles.xml><?xml version="1.0" encoding="utf-8"?>
@@ -14823,6 +15326,7 @@
   <w:style w:type="character" w:default="1" w:styleId="DefaultParagraphFont">
     <w:name w:val="Default Paragraph Font"/>
     <w:uiPriority w:val="1"/>
+    <w:semiHidden/>
     <w:unhideWhenUsed/>
   </w:style>
   <w:style w:type="table" w:default="1" w:styleId="TableNormal">
@@ -15003,6 +15507,127 @@
     <w:rsid w:val="00386158"/>
     <w:rPr>
       <w:color w:val="808080"/>
+    </w:rPr>
+  </w:style>
+  <w:style w:type="character" w:styleId="CommentReference">
+    <w:name w:val="annotation reference"/>
+    <w:basedOn w:val="DefaultParagraphFont"/>
+    <w:uiPriority w:val="99"/>
+    <w:semiHidden/>
+    <w:unhideWhenUsed/>
+    <w:rsid w:val="00EC337A"/>
+    <w:rPr>
+      <w:sz w:val="16"/>
+      <w:szCs w:val="16"/>
+    </w:rPr>
+  </w:style>
+  <w:style w:type="paragraph" w:styleId="CommentText">
+    <w:name w:val="annotation text"/>
+    <w:basedOn w:val="Normal"/>
+    <w:link w:val="CommentTextChar"/>
+    <w:uiPriority w:val="99"/>
+    <w:semiHidden/>
+    <w:unhideWhenUsed/>
+    <w:rsid w:val="00EC337A"/>
+    <w:pPr>
+      <w:spacing w:line="240" w:lineRule="auto"/>
+    </w:pPr>
+    <w:rPr>
+      <w:sz w:val="20"/>
+      <w:szCs w:val="20"/>
+    </w:rPr>
+  </w:style>
+  <w:style w:type="character" w:customStyle="1" w:styleId="CommentTextChar">
+    <w:name w:val="Comment Text Char"/>
+    <w:basedOn w:val="DefaultParagraphFont"/>
+    <w:link w:val="CommentText"/>
+    <w:uiPriority w:val="99"/>
+    <w:semiHidden/>
+    <w:rsid w:val="00EC337A"/>
+    <w:rPr>
+      <w:sz w:val="20"/>
+      <w:szCs w:val="20"/>
+    </w:rPr>
+  </w:style>
+  <w:style w:type="paragraph" w:styleId="CommentSubject">
+    <w:name w:val="annotation subject"/>
+    <w:basedOn w:val="CommentText"/>
+    <w:next w:val="CommentText"/>
+    <w:link w:val="CommentSubjectChar"/>
+    <w:uiPriority w:val="99"/>
+    <w:semiHidden/>
+    <w:unhideWhenUsed/>
+    <w:rsid w:val="00EC337A"/>
+    <w:rPr>
+      <w:b/>
+      <w:bCs/>
+    </w:rPr>
+  </w:style>
+  <w:style w:type="character" w:customStyle="1" w:styleId="CommentSubjectChar">
+    <w:name w:val="Comment Subject Char"/>
+    <w:basedOn w:val="CommentTextChar"/>
+    <w:link w:val="CommentSubject"/>
+    <w:uiPriority w:val="99"/>
+    <w:semiHidden/>
+    <w:rsid w:val="00EC337A"/>
+    <w:rPr>
+      <w:b/>
+      <w:bCs/>
+      <w:sz w:val="20"/>
+      <w:szCs w:val="20"/>
+    </w:rPr>
+  </w:style>
+  <w:style w:type="paragraph" w:styleId="BalloonText">
+    <w:name w:val="Balloon Text"/>
+    <w:basedOn w:val="Normal"/>
+    <w:link w:val="BalloonTextChar"/>
+    <w:uiPriority w:val="99"/>
+    <w:semiHidden/>
+    <w:unhideWhenUsed/>
+    <w:rsid w:val="00EC337A"/>
+    <w:pPr>
+      <w:spacing w:after="0" w:line="240" w:lineRule="auto"/>
+    </w:pPr>
+    <w:rPr>
+      <w:rFonts w:ascii="Segoe UI" w:hAnsi="Segoe UI" w:cs="Segoe UI"/>
+      <w:sz w:val="18"/>
+      <w:szCs w:val="18"/>
+    </w:rPr>
+  </w:style>
+  <w:style w:type="character" w:customStyle="1" w:styleId="BalloonTextChar">
+    <w:name w:val="Balloon Text Char"/>
+    <w:basedOn w:val="DefaultParagraphFont"/>
+    <w:link w:val="BalloonText"/>
+    <w:uiPriority w:val="99"/>
+    <w:semiHidden/>
+    <w:rsid w:val="00EC337A"/>
+    <w:rPr>
+      <w:rFonts w:ascii="Segoe UI" w:hAnsi="Segoe UI" w:cs="Segoe UI"/>
+      <w:sz w:val="18"/>
+      <w:szCs w:val="18"/>
+    </w:rPr>
+  </w:style>
+  <w:style w:type="character" w:styleId="Hyperlink">
+    <w:name w:val="Hyperlink"/>
+    <w:basedOn w:val="DefaultParagraphFont"/>
+    <w:uiPriority w:val="99"/>
+    <w:unhideWhenUsed/>
+    <w:rsid w:val="00686D50"/>
+    <w:rPr>
+      <w:color w:val="0563C1" w:themeColor="hyperlink"/>
+      <w:u w:val="single"/>
+    </w:rPr>
+  </w:style>
+  <w:style w:type="character" w:styleId="UnresolvedMention">
+    <w:name w:val="Unresolved Mention"/>
+    <w:basedOn w:val="DefaultParagraphFont"/>
+    <w:uiPriority w:val="99"/>
+    <w:semiHidden/>
+    <w:unhideWhenUsed/>
+    <w:rsid w:val="00686D50"/>
+    <w:rPr>
+      <w:color w:val="605E5C"/>
+      <w:shd w:val="clear" w:color="auto" w:fill="E1DFDD"/>
     </w:rPr>
   </w:style>
 </w:styles>

</xml_diff>